<commit_message>
update validation for String
</commit_message>
<xml_diff>
--- a/API Flow.docx
+++ b/API Flow.docx
@@ -51,10 +51,7 @@
         </w:numPr>
       </w:pPr>
       <w:r>
-        <w:t>Read file</w:t>
-      </w:r>
-      <w:r>
-        <w:t xml:space="preserve"> </w:t>
+        <w:t xml:space="preserve">Read file </w:t>
       </w:r>
       <w:proofErr w:type="spellStart"/>
       <w:r>
@@ -135,10 +132,7 @@
       </w:r>
       <w:proofErr w:type="spellStart"/>
       <w:r>
-        <w:t>tiế</w:t>
-      </w:r>
-      <w:r>
-        <w:t>p</w:t>
+        <w:t>tiếp</w:t>
       </w:r>
       <w:proofErr w:type="spellEnd"/>
       <w:r>
@@ -177,10 +171,7 @@
         </w:numPr>
       </w:pPr>
       <w:r>
-        <w:t>Get</w:t>
-      </w:r>
-      <w:r>
-        <w:t xml:space="preserve"> request</w:t>
+        <w:t>Get request</w:t>
       </w:r>
     </w:p>
     <w:p>
@@ -340,10 +331,7 @@
       <w:proofErr w:type="spellEnd"/>
       <w:proofErr w:type="gramEnd"/>
       <w:r>
-        <w:t xml:space="preserve"> list</w:t>
-      </w:r>
-      <w:r>
-        <w:t xml:space="preserve"> data</w:t>
+        <w:t xml:space="preserve"> list data</w:t>
       </w:r>
     </w:p>
     <w:p>
@@ -501,10 +489,7 @@
       </w:pPr>
       <w:r>
         <w:lastRenderedPageBreak/>
-        <w:t>F</w:t>
-      </w:r>
-      <w:r>
-        <w:t>actory -&gt; service -&gt; repository -&gt; response</w:t>
+        <w:t>Factory -&gt; service -&gt; repository -&gt; response</w:t>
       </w:r>
     </w:p>
     <w:p>
@@ -522,10 +507,7 @@
         </w:numPr>
       </w:pPr>
       <w:r>
-        <w:t>F</w:t>
-      </w:r>
-      <w:r>
-        <w:t>low exception -&gt; error response</w:t>
+        <w:t>Flow exception -&gt; error response</w:t>
       </w:r>
     </w:p>
     <w:p>
@@ -549,10 +531,7 @@
         </w:numPr>
       </w:pPr>
       <w:r>
-        <w:t>A</w:t>
-      </w:r>
-      <w:r>
-        <w:t>ccess database</w:t>
+        <w:t>Access database</w:t>
       </w:r>
     </w:p>
     <w:p>
@@ -564,10 +543,7 @@
         </w:numPr>
       </w:pPr>
       <w:r>
-        <w:t>Access</w:t>
-      </w:r>
-      <w:r>
-        <w:t xml:space="preserve"> data from </w:t>
+        <w:t xml:space="preserve">Access data from </w:t>
       </w:r>
       <w:proofErr w:type="spellStart"/>
       <w:r>
@@ -4563,7 +4539,7 @@
                     </pic:cNvPicPr>
                   </pic:nvPicPr>
                   <pic:blipFill>
-                    <a:blip r:embed="rId5">
+                    <a:blip r:embed="rId7">
                       <a:extLst>
                         <a:ext uri="{28A0092B-C50C-407E-A947-70E740481C1C}">
                           <a14:useLocalDpi xmlns:a14="http://schemas.microsoft.com/office/drawing/2010/main" val="0"/>
@@ -4882,7 +4858,7 @@
                     </pic:cNvPicPr>
                   </pic:nvPicPr>
                   <pic:blipFill>
-                    <a:blip r:embed="rId6">
+                    <a:blip r:embed="rId8">
                       <a:extLst>
                         <a:ext uri="{28A0092B-C50C-407E-A947-70E740481C1C}">
                           <a14:useLocalDpi xmlns:a14="http://schemas.microsoft.com/office/drawing/2010/main" val="0"/>
@@ -5160,7 +5136,7 @@
                     </pic:cNvPicPr>
                   </pic:nvPicPr>
                   <pic:blipFill>
-                    <a:blip r:embed="rId7">
+                    <a:blip r:embed="rId9">
                       <a:extLst>
                         <a:ext uri="{28A0092B-C50C-407E-A947-70E740481C1C}">
                           <a14:useLocalDpi xmlns:a14="http://schemas.microsoft.com/office/drawing/2010/main" val="0"/>
@@ -5345,7 +5321,7 @@
                     </pic:cNvPicPr>
                   </pic:nvPicPr>
                   <pic:blipFill>
-                    <a:blip r:embed="rId8">
+                    <a:blip r:embed="rId10">
                       <a:extLst>
                         <a:ext uri="{28A0092B-C50C-407E-A947-70E740481C1C}">
                           <a14:useLocalDpi xmlns:a14="http://schemas.microsoft.com/office/drawing/2010/main" val="0"/>
@@ -6126,7 +6102,7 @@
                     </pic:cNvPicPr>
                   </pic:nvPicPr>
                   <pic:blipFill>
-                    <a:blip r:embed="rId9">
+                    <a:blip r:embed="rId11">
                       <a:extLst>
                         <a:ext uri="{28A0092B-C50C-407E-A947-70E740481C1C}">
                           <a14:useLocalDpi xmlns:a14="http://schemas.microsoft.com/office/drawing/2010/main" val="0"/>
@@ -6353,7 +6329,7 @@
                     </pic:cNvPicPr>
                   </pic:nvPicPr>
                   <pic:blipFill>
-                    <a:blip r:embed="rId10">
+                    <a:blip r:embed="rId12">
                       <a:extLst>
                         <a:ext uri="{28A0092B-C50C-407E-A947-70E740481C1C}">
                           <a14:useLocalDpi xmlns:a14="http://schemas.microsoft.com/office/drawing/2010/main" val="0"/>
@@ -6533,7 +6509,7 @@
                     </pic:cNvPicPr>
                   </pic:nvPicPr>
                   <pic:blipFill>
-                    <a:blip r:embed="rId11">
+                    <a:blip r:embed="rId13">
                       <a:extLst>
                         <a:ext uri="{28A0092B-C50C-407E-A947-70E740481C1C}">
                           <a14:useLocalDpi xmlns:a14="http://schemas.microsoft.com/office/drawing/2010/main" val="0"/>
@@ -6601,7 +6577,7 @@
                     </pic:cNvPicPr>
                   </pic:nvPicPr>
                   <pic:blipFill>
-                    <a:blip r:embed="rId12">
+                    <a:blip r:embed="rId14">
                       <a:extLst>
                         <a:ext uri="{28A0092B-C50C-407E-A947-70E740481C1C}">
                           <a14:useLocalDpi xmlns:a14="http://schemas.microsoft.com/office/drawing/2010/main" val="0"/>
@@ -6914,7 +6890,7 @@
                     </pic:cNvPicPr>
                   </pic:nvPicPr>
                   <pic:blipFill>
-                    <a:blip r:embed="rId13">
+                    <a:blip r:embed="rId15">
                       <a:extLst>
                         <a:ext uri="{28A0092B-C50C-407E-A947-70E740481C1C}">
                           <a14:useLocalDpi xmlns:a14="http://schemas.microsoft.com/office/drawing/2010/main" val="0"/>
@@ -7396,7 +7372,7 @@
                     </pic:cNvPicPr>
                   </pic:nvPicPr>
                   <pic:blipFill>
-                    <a:blip r:embed="rId14">
+                    <a:blip r:embed="rId16">
                       <a:extLst>
                         <a:ext uri="{28A0092B-C50C-407E-A947-70E740481C1C}">
                           <a14:useLocalDpi xmlns:a14="http://schemas.microsoft.com/office/drawing/2010/main" val="0"/>
@@ -8000,102 +7976,6 @@
       <w:r>
         <w:t xml:space="preserve"> check. </w:t>
       </w:r>
-      <w:proofErr w:type="spellStart"/>
-      <w:r>
-        <w:t>Trường</w:t>
-      </w:r>
-      <w:proofErr w:type="spellEnd"/>
-      <w:r>
-        <w:t xml:space="preserve"> </w:t>
-      </w:r>
-      <w:proofErr w:type="spellStart"/>
-      <w:r>
-        <w:t>hợp</w:t>
-      </w:r>
-      <w:proofErr w:type="spellEnd"/>
-      <w:r>
-        <w:t xml:space="preserve"> </w:t>
-      </w:r>
-      <w:proofErr w:type="spellStart"/>
-      <w:r>
-        <w:t>nhận</w:t>
-      </w:r>
-      <w:proofErr w:type="spellEnd"/>
-      <w:r>
-        <w:t xml:space="preserve"> </w:t>
-      </w:r>
-      <w:proofErr w:type="spellStart"/>
-      <w:r>
-        <w:t>giá</w:t>
-      </w:r>
-      <w:proofErr w:type="spellEnd"/>
-      <w:r>
-        <w:t xml:space="preserve"> </w:t>
-      </w:r>
-      <w:proofErr w:type="spellStart"/>
-      <w:r>
-        <w:t>trị</w:t>
-      </w:r>
-      <w:proofErr w:type="spellEnd"/>
-      <w:r>
-        <w:t xml:space="preserve"> </w:t>
-      </w:r>
-      <w:proofErr w:type="spellStart"/>
-      <w:r>
-        <w:t>trực</w:t>
-      </w:r>
-      <w:proofErr w:type="spellEnd"/>
-      <w:r>
-        <w:t xml:space="preserve"> </w:t>
-      </w:r>
-      <w:proofErr w:type="spellStart"/>
-      <w:r>
-        <w:t>tiếp</w:t>
-      </w:r>
-      <w:proofErr w:type="spellEnd"/>
-      <w:r>
-        <w:t xml:space="preserve"> </w:t>
-      </w:r>
-      <w:proofErr w:type="spellStart"/>
-      <w:r>
-        <w:t>vào</w:t>
-      </w:r>
-      <w:proofErr w:type="spellEnd"/>
-      <w:r>
-        <w:t xml:space="preserve"> argument </w:t>
-      </w:r>
-      <w:proofErr w:type="spellStart"/>
-      <w:r>
-        <w:t>của</w:t>
-      </w:r>
-      <w:proofErr w:type="spellEnd"/>
-      <w:r>
-        <w:t xml:space="preserve"> method controller </w:t>
-      </w:r>
-      <w:proofErr w:type="spellStart"/>
-      <w:r>
-        <w:t>thì</w:t>
-      </w:r>
-      <w:proofErr w:type="spellEnd"/>
-      <w:r>
-        <w:t xml:space="preserve"> define @annotation </w:t>
-      </w:r>
-      <w:proofErr w:type="spellStart"/>
-      <w:r>
-        <w:t>phía</w:t>
-      </w:r>
-      <w:proofErr w:type="spellEnd"/>
-      <w:r>
-        <w:t xml:space="preserve"> </w:t>
-      </w:r>
-      <w:proofErr w:type="spellStart"/>
-      <w:r>
-        <w:t>trước</w:t>
-      </w:r>
-      <w:proofErr w:type="spellEnd"/>
-      <w:r>
-        <w:t xml:space="preserve"> argument</w:t>
-      </w:r>
     </w:p>
     <w:p>
       <w:pPr>
@@ -8730,7 +8610,6 @@
               <w:pStyle w:val="ListParagraph"/>
             </w:pPr>
             <w:r>
-              <w:lastRenderedPageBreak/>
               <w:t xml:space="preserve">    private String phone;</w:t>
             </w:r>
           </w:p>
@@ -9295,7 +9174,7 @@
                     </pic:cNvPicPr>
                   </pic:nvPicPr>
                   <pic:blipFill>
-                    <a:blip r:embed="rId15">
+                    <a:blip r:embed="rId17">
                       <a:extLst>
                         <a:ext uri="{28A0092B-C50C-407E-A947-70E740481C1C}">
                           <a14:useLocalDpi xmlns:a14="http://schemas.microsoft.com/office/drawing/2010/main" val="0"/>
@@ -9350,7 +9229,7 @@
                     </pic:cNvPicPr>
                   </pic:nvPicPr>
                   <pic:blipFill>
-                    <a:blip r:embed="rId16">
+                    <a:blip r:embed="rId18">
                       <a:extLst>
                         <a:ext uri="{28A0092B-C50C-407E-A947-70E740481C1C}">
                           <a14:useLocalDpi xmlns:a14="http://schemas.microsoft.com/office/drawing/2010/main" val="0"/>
@@ -9407,7 +9286,7 @@
                     </pic:cNvPicPr>
                   </pic:nvPicPr>
                   <pic:blipFill>
-                    <a:blip r:embed="rId17">
+                    <a:blip r:embed="rId19">
                       <a:extLst>
                         <a:ext uri="{28A0092B-C50C-407E-A947-70E740481C1C}">
                           <a14:useLocalDpi xmlns:a14="http://schemas.microsoft.com/office/drawing/2010/main" val="0"/>
@@ -9441,6 +9320,3414 @@
     </w:p>
     <w:p/>
     <w:p>
+      <w:pPr>
+        <w:rPr>
+          <w:color w:val="FF0000"/>
+          <w:u w:val="single"/>
+        </w:rPr>
+      </w:pPr>
+      <w:proofErr w:type="spellStart"/>
+      <w:r>
+        <w:rPr>
+          <w:color w:val="FF0000"/>
+          <w:u w:val="single"/>
+        </w:rPr>
+        <w:t>Ví</w:t>
+      </w:r>
+      <w:proofErr w:type="spellEnd"/>
+      <w:r>
+        <w:rPr>
+          <w:color w:val="FF0000"/>
+          <w:u w:val="single"/>
+        </w:rPr>
+        <w:t xml:space="preserve"> </w:t>
+      </w:r>
+      <w:proofErr w:type="spellStart"/>
+      <w:r>
+        <w:rPr>
+          <w:color w:val="FF0000"/>
+          <w:u w:val="single"/>
+        </w:rPr>
+        <w:t>dụ</w:t>
+      </w:r>
+      <w:proofErr w:type="spellEnd"/>
+      <w:r>
+        <w:rPr>
+          <w:color w:val="FF0000"/>
+          <w:u w:val="single"/>
+        </w:rPr>
+        <w:t xml:space="preserve"> </w:t>
+      </w:r>
+      <w:proofErr w:type="spellStart"/>
+      <w:r>
+        <w:rPr>
+          <w:color w:val="FF0000"/>
+          <w:u w:val="single"/>
+        </w:rPr>
+        <w:t>dùng</w:t>
+      </w:r>
+      <w:proofErr w:type="spellEnd"/>
+      <w:r>
+        <w:rPr>
+          <w:color w:val="FF0000"/>
+          <w:u w:val="single"/>
+        </w:rPr>
+        <w:t xml:space="preserve"> Custom message</w:t>
+      </w:r>
+    </w:p>
+    <w:p>
+      <w:r>
+        <w:t>EmployeeSearchRequest.java</w:t>
+      </w:r>
+    </w:p>
+    <w:tbl>
+      <w:tblPr>
+        <w:tblStyle w:val="TableGrid"/>
+        <w:tblW w:w="0" w:type="auto"/>
+        <w:tblInd w:w="-5" w:type="dxa"/>
+        <w:tblLook w:val="04A0" w:firstRow="1" w:lastRow="0" w:firstColumn="1" w:lastColumn="0" w:noHBand="0" w:noVBand="1"/>
+      </w:tblPr>
+      <w:tblGrid>
+        <w:gridCol w:w="8270"/>
+      </w:tblGrid>
+      <w:tr>
+        <w:tc>
+          <w:tcPr>
+            <w:tcW w:w="8270" w:type="dxa"/>
+          </w:tcPr>
+          <w:p>
+            <w:pPr>
+              <w:pStyle w:val="ListParagraph"/>
+            </w:pPr>
+            <w:r>
+              <w:t>@Data</w:t>
+            </w:r>
+          </w:p>
+          <w:p>
+            <w:pPr>
+              <w:pStyle w:val="ListParagraph"/>
+            </w:pPr>
+            <w:r>
+              <w:t xml:space="preserve">public class </w:t>
+            </w:r>
+            <w:proofErr w:type="spellStart"/>
+            <w:r>
+              <w:t>EmployeeSearchRequest</w:t>
+            </w:r>
+            <w:proofErr w:type="spellEnd"/>
+            <w:r>
+              <w:t xml:space="preserve"> {</w:t>
+            </w:r>
+          </w:p>
+          <w:p>
+            <w:pPr>
+              <w:pStyle w:val="ListParagraph"/>
+            </w:pPr>
+          </w:p>
+          <w:p>
+            <w:pPr>
+              <w:pStyle w:val="ListParagraph"/>
+            </w:pPr>
+            <w:r>
+              <w:t xml:space="preserve">    @</w:t>
+            </w:r>
+            <w:proofErr w:type="spellStart"/>
+            <w:r>
+              <w:t>NotNull</w:t>
+            </w:r>
+            <w:proofErr w:type="spellEnd"/>
+            <w:r>
+              <w:t>(message = "'</w:t>
+            </w:r>
+            <w:proofErr w:type="spellStart"/>
+            <w:r>
+              <w:t>fullName</w:t>
+            </w:r>
+            <w:proofErr w:type="spellEnd"/>
+            <w:r>
+              <w:t>' must not be null")</w:t>
+            </w:r>
+          </w:p>
+          <w:p>
+            <w:pPr>
+              <w:pStyle w:val="ListParagraph"/>
+            </w:pPr>
+            <w:r>
+              <w:t xml:space="preserve">    private String </w:t>
+            </w:r>
+            <w:proofErr w:type="spellStart"/>
+            <w:r>
+              <w:t>fullName</w:t>
+            </w:r>
+            <w:proofErr w:type="spellEnd"/>
+            <w:r>
+              <w:t>;</w:t>
+            </w:r>
+          </w:p>
+          <w:p>
+            <w:pPr>
+              <w:pStyle w:val="ListParagraph"/>
+            </w:pPr>
+            <w:r>
+              <w:t xml:space="preserve">    private String </w:t>
+            </w:r>
+            <w:proofErr w:type="spellStart"/>
+            <w:r>
+              <w:t>accName</w:t>
+            </w:r>
+            <w:proofErr w:type="spellEnd"/>
+            <w:r>
+              <w:t>;</w:t>
+            </w:r>
+          </w:p>
+          <w:p>
+            <w:pPr>
+              <w:pStyle w:val="ListParagraph"/>
+            </w:pPr>
+            <w:r>
+              <w:t xml:space="preserve">    private String address;</w:t>
+            </w:r>
+          </w:p>
+          <w:p>
+            <w:pPr>
+              <w:pStyle w:val="ListParagraph"/>
+            </w:pPr>
+            <w:r>
+              <w:t xml:space="preserve">    private String phone;</w:t>
+            </w:r>
+          </w:p>
+          <w:p>
+            <w:pPr>
+              <w:pStyle w:val="ListParagraph"/>
+              <w:ind w:left="0"/>
+            </w:pPr>
+            <w:r>
+              <w:t xml:space="preserve">                }</w:t>
+            </w:r>
+          </w:p>
+        </w:tc>
+      </w:tr>
+    </w:tbl>
+    <w:p>
+      <w:r>
+        <w:t xml:space="preserve">Theo </w:t>
+      </w:r>
+      <w:proofErr w:type="spellStart"/>
+      <w:r>
+        <w:t>đoạn</w:t>
+      </w:r>
+      <w:proofErr w:type="spellEnd"/>
+      <w:r>
+        <w:t xml:space="preserve"> code </w:t>
+      </w:r>
+      <w:proofErr w:type="spellStart"/>
+      <w:r>
+        <w:t>trên</w:t>
+      </w:r>
+      <w:proofErr w:type="spellEnd"/>
+      <w:r>
+        <w:t xml:space="preserve"> </w:t>
+      </w:r>
+      <w:proofErr w:type="spellStart"/>
+      <w:r>
+        <w:t>chỉ</w:t>
+      </w:r>
+      <w:proofErr w:type="spellEnd"/>
+      <w:r>
+        <w:t xml:space="preserve"> validate </w:t>
+      </w:r>
+      <w:proofErr w:type="spellStart"/>
+      <w:r>
+        <w:t>cho</w:t>
+      </w:r>
+      <w:proofErr w:type="spellEnd"/>
+      <w:r>
+        <w:t xml:space="preserve"> </w:t>
+      </w:r>
+      <w:r>
+        <w:rPr>
+          <w:b/>
+        </w:rPr>
+        <w:t>“</w:t>
+      </w:r>
+      <w:proofErr w:type="spellStart"/>
+      <w:r>
+        <w:rPr>
+          <w:b/>
+        </w:rPr>
+        <w:t>fullName</w:t>
+      </w:r>
+      <w:proofErr w:type="spellEnd"/>
+      <w:r>
+        <w:rPr>
+          <w:b/>
+        </w:rPr>
+        <w:t xml:space="preserve">” </w:t>
+      </w:r>
+      <w:proofErr w:type="spellStart"/>
+      <w:r>
+        <w:rPr>
+          <w:b/>
+        </w:rPr>
+        <w:t>NotNull</w:t>
+      </w:r>
+      <w:proofErr w:type="spellEnd"/>
+      <w:r>
+        <w:rPr>
+          <w:b/>
+        </w:rPr>
+        <w:t xml:space="preserve"> </w:t>
+      </w:r>
+      <w:proofErr w:type="spellStart"/>
+      <w:r>
+        <w:t>với</w:t>
+      </w:r>
+      <w:proofErr w:type="spellEnd"/>
+      <w:r>
+        <w:t xml:space="preserve"> message [</w:t>
+      </w:r>
+      <w:r>
+        <w:rPr>
+          <w:color w:val="FF0000"/>
+        </w:rPr>
+        <w:t>'</w:t>
+      </w:r>
+      <w:proofErr w:type="spellStart"/>
+      <w:r>
+        <w:rPr>
+          <w:color w:val="FF0000"/>
+        </w:rPr>
+        <w:t>fullName</w:t>
+      </w:r>
+      <w:proofErr w:type="spellEnd"/>
+      <w:r>
+        <w:rPr>
+          <w:color w:val="FF0000"/>
+        </w:rPr>
+        <w:t>' must not be null</w:t>
+      </w:r>
+      <w:r>
+        <w:t>]</w:t>
+      </w:r>
+    </w:p>
+    <w:p/>
+    <w:p>
+      <w:pPr>
+        <w:pStyle w:val="ListParagraph"/>
+        <w:ind w:left="1080"/>
+      </w:pPr>
+    </w:p>
+    <w:p>
+      <w:pPr>
+        <w:pStyle w:val="ListParagraph"/>
+        <w:ind w:left="1080"/>
+      </w:pPr>
+    </w:p>
+    <w:p/>
+    <w:p>
+      <w:r>
+        <w:t>EmployeeController.java</w:t>
+      </w:r>
+    </w:p>
+    <w:tbl>
+      <w:tblPr>
+        <w:tblStyle w:val="TableGrid"/>
+        <w:tblW w:w="0" w:type="auto"/>
+        <w:tblLook w:val="04A0" w:firstRow="1" w:lastRow="0" w:firstColumn="1" w:lastColumn="0" w:noHBand="0" w:noVBand="1"/>
+      </w:tblPr>
+      <w:tblGrid>
+        <w:gridCol w:w="9350"/>
+      </w:tblGrid>
+      <w:tr>
+        <w:tc>
+          <w:tcPr>
+            <w:tcW w:w="9350" w:type="dxa"/>
+          </w:tcPr>
+          <w:p>
+            <w:r>
+              <w:t>@</w:t>
+            </w:r>
+            <w:proofErr w:type="spellStart"/>
+            <w:r>
+              <w:t>RestController</w:t>
+            </w:r>
+            <w:proofErr w:type="spellEnd"/>
+          </w:p>
+          <w:p>
+            <w:r>
+              <w:lastRenderedPageBreak/>
+              <w:t xml:space="preserve">public class </w:t>
+            </w:r>
+            <w:proofErr w:type="spellStart"/>
+            <w:r>
+              <w:t>EmployeeController</w:t>
+            </w:r>
+            <w:proofErr w:type="spellEnd"/>
+            <w:r>
+              <w:t xml:space="preserve"> {</w:t>
+            </w:r>
+          </w:p>
+          <w:p>
+            <w:pPr>
+              <w:pStyle w:val="ListParagraph"/>
+            </w:pPr>
+          </w:p>
+          <w:p>
+            <w:r>
+              <w:t xml:space="preserve">    @</w:t>
+            </w:r>
+            <w:proofErr w:type="spellStart"/>
+            <w:r>
+              <w:t>GetMapping</w:t>
+            </w:r>
+            <w:proofErr w:type="spellEnd"/>
+            <w:r>
+              <w:t>("/search")</w:t>
+            </w:r>
+          </w:p>
+          <w:p>
+            <w:r>
+              <w:t xml:space="preserve">    public String add(@Valid @</w:t>
+            </w:r>
+            <w:proofErr w:type="spellStart"/>
+            <w:r>
+              <w:t>ModelAttribute</w:t>
+            </w:r>
+            <w:proofErr w:type="spellEnd"/>
+            <w:r>
+              <w:t xml:space="preserve"> </w:t>
+            </w:r>
+          </w:p>
+          <w:p>
+            <w:r>
+              <w:t xml:space="preserve">                                           final </w:t>
+            </w:r>
+            <w:proofErr w:type="spellStart"/>
+            <w:r>
+              <w:t>EmployeeSearchRequest</w:t>
+            </w:r>
+            <w:proofErr w:type="spellEnd"/>
+            <w:r>
+              <w:t xml:space="preserve"> </w:t>
+            </w:r>
+            <w:proofErr w:type="spellStart"/>
+            <w:r>
+              <w:t>employeeSearchRequest</w:t>
+            </w:r>
+            <w:proofErr w:type="spellEnd"/>
+            <w:r>
+              <w:t>,</w:t>
+            </w:r>
+          </w:p>
+          <w:p>
+            <w:pPr>
+              <w:pStyle w:val="ListParagraph"/>
+            </w:pPr>
+            <w:r>
+              <w:t xml:space="preserve">                            final </w:t>
+            </w:r>
+            <w:proofErr w:type="spellStart"/>
+            <w:r>
+              <w:t>BindingResult</w:t>
+            </w:r>
+            <w:proofErr w:type="spellEnd"/>
+            <w:r>
+              <w:t xml:space="preserve"> </w:t>
+            </w:r>
+            <w:proofErr w:type="spellStart"/>
+            <w:r>
+              <w:t>bindingResult</w:t>
+            </w:r>
+            <w:proofErr w:type="spellEnd"/>
+            <w:r>
+              <w:t>) {</w:t>
+            </w:r>
+          </w:p>
+          <w:p>
+            <w:pPr>
+              <w:pStyle w:val="ListParagraph"/>
+            </w:pPr>
+          </w:p>
+          <w:p>
+            <w:r>
+              <w:t xml:space="preserve">        if(</w:t>
+            </w:r>
+            <w:proofErr w:type="spellStart"/>
+            <w:r>
+              <w:t>bindingResult.hasErrors</w:t>
+            </w:r>
+            <w:proofErr w:type="spellEnd"/>
+            <w:r>
+              <w:t>()) {</w:t>
+            </w:r>
+          </w:p>
+          <w:p>
+            <w:r>
+              <w:t xml:space="preserve">            return </w:t>
+            </w:r>
+            <w:proofErr w:type="spellStart"/>
+            <w:r>
+              <w:t>getErrorMessage</w:t>
+            </w:r>
+            <w:proofErr w:type="spellEnd"/>
+            <w:r>
+              <w:t>(</w:t>
+            </w:r>
+            <w:proofErr w:type="spellStart"/>
+            <w:r>
+              <w:t>bindingResult</w:t>
+            </w:r>
+            <w:proofErr w:type="spellEnd"/>
+            <w:r>
+              <w:t>);</w:t>
+            </w:r>
+          </w:p>
+          <w:p>
+            <w:r>
+              <w:t xml:space="preserve">        }</w:t>
+            </w:r>
+          </w:p>
+          <w:p>
+            <w:r>
+              <w:t xml:space="preserve">        return "Success";</w:t>
+            </w:r>
+          </w:p>
+          <w:p>
+            <w:r>
+              <w:t xml:space="preserve">    }</w:t>
+            </w:r>
+          </w:p>
+          <w:p>
+            <w:pPr>
+              <w:pStyle w:val="ListParagraph"/>
+            </w:pPr>
+          </w:p>
+          <w:p>
+            <w:r>
+              <w:t xml:space="preserve">    private String </w:t>
+            </w:r>
+            <w:proofErr w:type="spellStart"/>
+            <w:r>
+              <w:t>getErrorMessage</w:t>
+            </w:r>
+            <w:proofErr w:type="spellEnd"/>
+            <w:r>
+              <w:t xml:space="preserve">(final </w:t>
+            </w:r>
+            <w:proofErr w:type="spellStart"/>
+            <w:r>
+              <w:t>BindingResult</w:t>
+            </w:r>
+            <w:proofErr w:type="spellEnd"/>
+            <w:r>
+              <w:t xml:space="preserve"> </w:t>
+            </w:r>
+            <w:proofErr w:type="spellStart"/>
+            <w:r>
+              <w:t>bindingResult</w:t>
+            </w:r>
+            <w:proofErr w:type="spellEnd"/>
+            <w:r>
+              <w:t>) {</w:t>
+            </w:r>
+          </w:p>
+          <w:p>
+            <w:pPr>
+              <w:pStyle w:val="ListParagraph"/>
+            </w:pPr>
+          </w:p>
+          <w:p>
+            <w:r>
+              <w:t xml:space="preserve">        List&lt;String&gt; </w:t>
+            </w:r>
+            <w:proofErr w:type="spellStart"/>
+            <w:r>
+              <w:t>errMessages</w:t>
+            </w:r>
+            <w:proofErr w:type="spellEnd"/>
+            <w:r>
+              <w:t xml:space="preserve"> = new </w:t>
+            </w:r>
+            <w:proofErr w:type="spellStart"/>
+            <w:r>
+              <w:t>ArrayList</w:t>
+            </w:r>
+            <w:proofErr w:type="spellEnd"/>
+            <w:r>
+              <w:t>&lt;&gt;();</w:t>
+            </w:r>
+          </w:p>
+          <w:p>
+            <w:r>
+              <w:t xml:space="preserve">        </w:t>
+            </w:r>
+            <w:proofErr w:type="spellStart"/>
+            <w:r>
+              <w:t>bindingResult.getFieldErrors</w:t>
+            </w:r>
+            <w:proofErr w:type="spellEnd"/>
+            <w:r>
+              <w:t>().</w:t>
+            </w:r>
+            <w:proofErr w:type="spellStart"/>
+            <w:r>
+              <w:t>forEach</w:t>
+            </w:r>
+            <w:proofErr w:type="spellEnd"/>
+            <w:r>
+              <w:t xml:space="preserve">(f -&gt; </w:t>
+            </w:r>
+            <w:proofErr w:type="spellStart"/>
+            <w:r>
+              <w:t>errMessages.add</w:t>
+            </w:r>
+            <w:proofErr w:type="spellEnd"/>
+            <w:r>
+              <w:t>(</w:t>
+            </w:r>
+            <w:proofErr w:type="spellStart"/>
+            <w:r>
+              <w:t>f.getDefaultMessage</w:t>
+            </w:r>
+            <w:proofErr w:type="spellEnd"/>
+            <w:r>
+              <w:t>()));</w:t>
+            </w:r>
+          </w:p>
+          <w:p>
+            <w:r>
+              <w:t xml:space="preserve">        return </w:t>
+            </w:r>
+            <w:proofErr w:type="spellStart"/>
+            <w:r>
+              <w:t>String.join</w:t>
+            </w:r>
+            <w:proofErr w:type="spellEnd"/>
+            <w:r>
+              <w:t xml:space="preserve">("\r\n", </w:t>
+            </w:r>
+            <w:proofErr w:type="spellStart"/>
+            <w:r>
+              <w:t>errMessages</w:t>
+            </w:r>
+            <w:proofErr w:type="spellEnd"/>
+            <w:r>
+              <w:t>);</w:t>
+            </w:r>
+          </w:p>
+          <w:p>
+            <w:r>
+              <w:t xml:space="preserve">    }</w:t>
+            </w:r>
+          </w:p>
+          <w:p>
+            <w:r>
+              <w:t>}</w:t>
+            </w:r>
+          </w:p>
+        </w:tc>
+      </w:tr>
+    </w:tbl>
+    <w:p/>
+    <w:p>
+      <w:pPr>
+        <w:rPr>
+          <w:b/>
+        </w:rPr>
+      </w:pPr>
+      <w:proofErr w:type="spellStart"/>
+      <w:r>
+        <w:t>Khi</w:t>
+      </w:r>
+      <w:proofErr w:type="spellEnd"/>
+      <w:r>
+        <w:t xml:space="preserve"> </w:t>
+      </w:r>
+      <w:proofErr w:type="spellStart"/>
+      <w:r>
+        <w:t>đó</w:t>
+      </w:r>
+      <w:proofErr w:type="spellEnd"/>
+      <w:r>
+        <w:t xml:space="preserve"> </w:t>
+      </w:r>
+      <w:proofErr w:type="spellStart"/>
+      <w:r>
+        <w:t>không</w:t>
+      </w:r>
+      <w:proofErr w:type="spellEnd"/>
+      <w:r>
+        <w:t xml:space="preserve"> </w:t>
+      </w:r>
+      <w:proofErr w:type="spellStart"/>
+      <w:r>
+        <w:t>cần</w:t>
+      </w:r>
+      <w:proofErr w:type="spellEnd"/>
+      <w:r>
+        <w:t xml:space="preserve"> get field name: “</w:t>
+      </w:r>
+      <w:proofErr w:type="spellStart"/>
+      <w:proofErr w:type="gramStart"/>
+      <w:r>
+        <w:rPr>
+          <w:b/>
+        </w:rPr>
+        <w:t>f.getField</w:t>
+      </w:r>
+      <w:proofErr w:type="spellEnd"/>
+      <w:r>
+        <w:rPr>
+          <w:b/>
+        </w:rPr>
+        <w:t>(</w:t>
+      </w:r>
+      <w:proofErr w:type="gramEnd"/>
+      <w:r>
+        <w:rPr>
+          <w:b/>
+        </w:rPr>
+        <w:t>)”</w:t>
+      </w:r>
+    </w:p>
+    <w:p>
+      <w:pPr>
+        <w:rPr>
+          <w:b/>
+        </w:rPr>
+      </w:pPr>
+      <w:r>
+        <w:rPr>
+          <w:b/>
+          <w:noProof/>
+        </w:rPr>
+        <w:drawing>
+          <wp:inline distT="0" distB="0" distL="0" distR="0">
+            <wp:extent cx="5274586" cy="3466769"/>
+            <wp:effectExtent l="0" t="0" r="2540" b="635"/>
+            <wp:docPr id="3" name="Picture 3"/>
+            <wp:cNvGraphicFramePr>
+              <a:graphicFrameLocks xmlns:a="http://schemas.openxmlformats.org/drawingml/2006/main" noChangeAspect="1"/>
+            </wp:cNvGraphicFramePr>
+            <a:graphic xmlns:a="http://schemas.openxmlformats.org/drawingml/2006/main">
+              <a:graphicData uri="http://schemas.openxmlformats.org/drawingml/2006/picture">
+                <pic:pic xmlns:pic="http://schemas.openxmlformats.org/drawingml/2006/picture">
+                  <pic:nvPicPr>
+                    <pic:cNvPr id="0" name="Picture 1"/>
+                    <pic:cNvPicPr>
+                      <a:picLocks noChangeAspect="1" noChangeArrowheads="1"/>
+                    </pic:cNvPicPr>
+                  </pic:nvPicPr>
+                  <pic:blipFill>
+                    <a:blip r:embed="rId20">
+                      <a:extLst>
+                        <a:ext uri="{28A0092B-C50C-407E-A947-70E740481C1C}">
+                          <a14:useLocalDpi xmlns:a14="http://schemas.microsoft.com/office/drawing/2010/main" val="0"/>
+                        </a:ext>
+                      </a:extLst>
+                    </a:blip>
+                    <a:srcRect/>
+                    <a:stretch>
+                      <a:fillRect/>
+                    </a:stretch>
+                  </pic:blipFill>
+                  <pic:spPr bwMode="auto">
+                    <a:xfrm>
+                      <a:off x="0" y="0"/>
+                      <a:ext cx="5277526" cy="3468701"/>
+                    </a:xfrm>
+                    <a:prstGeom prst="rect">
+                      <a:avLst/>
+                    </a:prstGeom>
+                    <a:noFill/>
+                    <a:ln>
+                      <a:noFill/>
+                    </a:ln>
+                  </pic:spPr>
+                </pic:pic>
+              </a:graphicData>
+            </a:graphic>
+          </wp:inline>
+        </w:drawing>
+      </w:r>
+    </w:p>
+    <w:p/>
+    <w:p/>
+    <w:p>
+      <w:pPr>
+        <w:pStyle w:val="ListParagraph"/>
+        <w:numPr>
+          <w:ilvl w:val="0"/>
+          <w:numId w:val="2"/>
+        </w:numPr>
+        <w:rPr>
+          <w:b/>
+          <w:i/>
+        </w:rPr>
+      </w:pPr>
+      <w:r>
+        <w:rPr>
+          <w:b/>
+          <w:i/>
+        </w:rPr>
+        <w:lastRenderedPageBreak/>
+        <w:t>Check String Blank</w:t>
+      </w:r>
+    </w:p>
+    <w:tbl>
+      <w:tblPr>
+        <w:tblStyle w:val="TableGrid"/>
+        <w:tblW w:w="0" w:type="auto"/>
+        <w:tblInd w:w="1080" w:type="dxa"/>
+        <w:tblLook w:val="04A0" w:firstRow="1" w:lastRow="0" w:firstColumn="1" w:lastColumn="0" w:noHBand="0" w:noVBand="1"/>
+      </w:tblPr>
+      <w:tblGrid>
+        <w:gridCol w:w="5485"/>
+        <w:gridCol w:w="2785"/>
+      </w:tblGrid>
+      <w:tr>
+        <w:tc>
+          <w:tcPr>
+            <w:tcW w:w="5485" w:type="dxa"/>
+          </w:tcPr>
+          <w:p>
+            <w:pPr>
+              <w:pStyle w:val="ListParagraph"/>
+              <w:ind w:left="0"/>
+            </w:pPr>
+            <w:r>
+              <w:t>@</w:t>
+            </w:r>
+            <w:proofErr w:type="spellStart"/>
+            <w:r>
+              <w:t>NotBlank</w:t>
+            </w:r>
+            <w:proofErr w:type="spellEnd"/>
+          </w:p>
+        </w:tc>
+        <w:tc>
+          <w:tcPr>
+            <w:tcW w:w="2785" w:type="dxa"/>
+          </w:tcPr>
+          <w:p>
+            <w:pPr>
+              <w:pStyle w:val="ListParagraph"/>
+              <w:ind w:left="0"/>
+            </w:pPr>
+            <w:r>
+              <w:t>Default message</w:t>
+            </w:r>
+          </w:p>
+        </w:tc>
+      </w:tr>
+      <w:tr>
+        <w:tc>
+          <w:tcPr>
+            <w:tcW w:w="5485" w:type="dxa"/>
+          </w:tcPr>
+          <w:p>
+            <w:pPr>
+              <w:pStyle w:val="ListParagraph"/>
+              <w:ind w:left="0"/>
+            </w:pPr>
+            <w:r>
+              <w:t>@</w:t>
+            </w:r>
+            <w:r>
+              <w:t xml:space="preserve"> </w:t>
+            </w:r>
+            <w:proofErr w:type="spellStart"/>
+            <w:r>
+              <w:t>NotBlank</w:t>
+            </w:r>
+            <w:proofErr w:type="spellEnd"/>
+            <w:r>
+              <w:t xml:space="preserve"> (message = "</w:t>
+            </w:r>
+            <w:proofErr w:type="spellStart"/>
+            <w:r>
+              <w:t>acc</w:t>
+            </w:r>
+            <w:r>
+              <w:t>Name</w:t>
+            </w:r>
+            <w:proofErr w:type="spellEnd"/>
+            <w:r>
+              <w:t xml:space="preserve"> must not be </w:t>
+            </w:r>
+            <w:r>
+              <w:t>blank</w:t>
+            </w:r>
+            <w:r>
+              <w:t>")</w:t>
+            </w:r>
+          </w:p>
+        </w:tc>
+        <w:tc>
+          <w:tcPr>
+            <w:tcW w:w="2785" w:type="dxa"/>
+          </w:tcPr>
+          <w:p>
+            <w:pPr>
+              <w:pStyle w:val="ListParagraph"/>
+              <w:ind w:left="0"/>
+            </w:pPr>
+            <w:r>
+              <w:t>Custom message</w:t>
+            </w:r>
+          </w:p>
+        </w:tc>
+      </w:tr>
+    </w:tbl>
+    <w:p>
+      <w:pPr>
+        <w:pStyle w:val="ListParagraph"/>
+        <w:ind w:left="1080"/>
+      </w:pPr>
+      <w:proofErr w:type="spellStart"/>
+      <w:r>
+        <w:rPr>
+          <w:b/>
+        </w:rPr>
+        <w:t>Lưu</w:t>
+      </w:r>
+      <w:proofErr w:type="spellEnd"/>
+      <w:r>
+        <w:rPr>
+          <w:b/>
+        </w:rPr>
+        <w:t xml:space="preserve"> ý:</w:t>
+      </w:r>
+      <w:r>
+        <w:rPr>
+          <w:b/>
+        </w:rPr>
+        <w:t xml:space="preserve"> </w:t>
+      </w:r>
+      <w:proofErr w:type="spellStart"/>
+      <w:r>
+        <w:t>Chỉ</w:t>
+      </w:r>
+      <w:proofErr w:type="spellEnd"/>
+      <w:r>
+        <w:rPr>
+          <w:b/>
+        </w:rPr>
+        <w:t xml:space="preserve"> </w:t>
+      </w:r>
+      <w:proofErr w:type="spellStart"/>
+      <w:r>
+        <w:t>trường</w:t>
+      </w:r>
+      <w:proofErr w:type="spellEnd"/>
+      <w:r>
+        <w:t xml:space="preserve"> </w:t>
+      </w:r>
+      <w:proofErr w:type="spellStart"/>
+      <w:r>
+        <w:t>hợp</w:t>
+      </w:r>
+      <w:proofErr w:type="spellEnd"/>
+      <w:r>
+        <w:t xml:space="preserve"> String </w:t>
+      </w:r>
+      <w:proofErr w:type="spellStart"/>
+      <w:r>
+        <w:t>có</w:t>
+      </w:r>
+      <w:proofErr w:type="spellEnd"/>
+      <w:r>
+        <w:t xml:space="preserve"> </w:t>
+      </w:r>
+      <w:proofErr w:type="spellStart"/>
+      <w:r>
+        <w:t>ít</w:t>
+      </w:r>
+      <w:proofErr w:type="spellEnd"/>
+      <w:r>
+        <w:t xml:space="preserve"> </w:t>
+      </w:r>
+      <w:proofErr w:type="spellStart"/>
+      <w:r>
+        <w:t>nhất</w:t>
+      </w:r>
+      <w:proofErr w:type="spellEnd"/>
+      <w:r>
+        <w:t xml:space="preserve"> 1 </w:t>
+      </w:r>
+      <w:proofErr w:type="spellStart"/>
+      <w:r>
+        <w:t>ký</w:t>
+      </w:r>
+      <w:proofErr w:type="spellEnd"/>
+      <w:r>
+        <w:t xml:space="preserve"> </w:t>
+      </w:r>
+      <w:proofErr w:type="spellStart"/>
+      <w:r>
+        <w:t>tự</w:t>
+      </w:r>
+      <w:proofErr w:type="spellEnd"/>
+      <w:r>
+        <w:t xml:space="preserve"> </w:t>
+      </w:r>
+      <w:proofErr w:type="spellStart"/>
+      <w:r>
+        <w:t>thì</w:t>
+      </w:r>
+      <w:proofErr w:type="spellEnd"/>
+      <w:r>
+        <w:t xml:space="preserve"> </w:t>
+      </w:r>
+      <w:proofErr w:type="spellStart"/>
+      <w:r>
+        <w:t>mới</w:t>
+      </w:r>
+      <w:proofErr w:type="spellEnd"/>
+      <w:r>
+        <w:t xml:space="preserve"> </w:t>
+      </w:r>
+      <w:proofErr w:type="spellStart"/>
+      <w:r>
+        <w:t>hợp</w:t>
+      </w:r>
+      <w:proofErr w:type="spellEnd"/>
+      <w:r>
+        <w:t xml:space="preserve"> </w:t>
+      </w:r>
+      <w:proofErr w:type="spellStart"/>
+      <w:r>
+        <w:t>lệ</w:t>
+      </w:r>
+      <w:proofErr w:type="spellEnd"/>
+      <w:r>
+        <w:t xml:space="preserve">. String null </w:t>
+      </w:r>
+      <w:proofErr w:type="spellStart"/>
+      <w:r>
+        <w:t>và</w:t>
+      </w:r>
+      <w:proofErr w:type="spellEnd"/>
+      <w:r>
+        <w:t xml:space="preserve"> empty </w:t>
+      </w:r>
+      <w:proofErr w:type="spellStart"/>
+      <w:r>
+        <w:t>không</w:t>
+      </w:r>
+      <w:proofErr w:type="spellEnd"/>
+      <w:r>
+        <w:t xml:space="preserve"> </w:t>
+      </w:r>
+      <w:proofErr w:type="spellStart"/>
+      <w:r>
+        <w:t>hợp</w:t>
+      </w:r>
+      <w:proofErr w:type="spellEnd"/>
+      <w:r>
+        <w:t xml:space="preserve"> </w:t>
+      </w:r>
+      <w:proofErr w:type="spellStart"/>
+      <w:r>
+        <w:t>lệ</w:t>
+      </w:r>
+      <w:proofErr w:type="spellEnd"/>
+    </w:p>
+    <w:p>
+      <w:pPr>
+        <w:pStyle w:val="ListParagraph"/>
+        <w:ind w:left="1080"/>
+      </w:pPr>
+    </w:p>
+    <w:p>
+      <w:r>
+        <w:t>EmployeeSearchRequest.java</w:t>
+      </w:r>
+    </w:p>
+    <w:tbl>
+      <w:tblPr>
+        <w:tblStyle w:val="TableGrid"/>
+        <w:tblW w:w="0" w:type="auto"/>
+        <w:tblInd w:w="-5" w:type="dxa"/>
+        <w:tblLook w:val="04A0" w:firstRow="1" w:lastRow="0" w:firstColumn="1" w:lastColumn="0" w:noHBand="0" w:noVBand="1"/>
+      </w:tblPr>
+      <w:tblGrid>
+        <w:gridCol w:w="8270"/>
+      </w:tblGrid>
+      <w:tr>
+        <w:tc>
+          <w:tcPr>
+            <w:tcW w:w="8270" w:type="dxa"/>
+          </w:tcPr>
+          <w:p>
+            <w:pPr>
+              <w:pStyle w:val="ListParagraph"/>
+            </w:pPr>
+            <w:r>
+              <w:t>@Data</w:t>
+            </w:r>
+          </w:p>
+          <w:p>
+            <w:pPr>
+              <w:pStyle w:val="ListParagraph"/>
+            </w:pPr>
+            <w:r>
+              <w:t xml:space="preserve">public class </w:t>
+            </w:r>
+            <w:proofErr w:type="spellStart"/>
+            <w:r>
+              <w:t>EmployeeSearchRequest</w:t>
+            </w:r>
+            <w:proofErr w:type="spellEnd"/>
+            <w:r>
+              <w:t xml:space="preserve"> {</w:t>
+            </w:r>
+          </w:p>
+          <w:p>
+            <w:pPr>
+              <w:pStyle w:val="ListParagraph"/>
+            </w:pPr>
+          </w:p>
+          <w:p>
+            <w:pPr>
+              <w:pStyle w:val="ListParagraph"/>
+            </w:pPr>
+            <w:r>
+              <w:t xml:space="preserve">    @</w:t>
+            </w:r>
+            <w:proofErr w:type="spellStart"/>
+            <w:r>
+              <w:t>NotNull</w:t>
+            </w:r>
+            <w:proofErr w:type="spellEnd"/>
+            <w:r>
+              <w:t>(message = "'</w:t>
+            </w:r>
+            <w:proofErr w:type="spellStart"/>
+            <w:r>
+              <w:t>fullName</w:t>
+            </w:r>
+            <w:proofErr w:type="spellEnd"/>
+            <w:r>
+              <w:t>' must not be null")</w:t>
+            </w:r>
+          </w:p>
+          <w:p>
+            <w:pPr>
+              <w:pStyle w:val="ListParagraph"/>
+            </w:pPr>
+            <w:r>
+              <w:t xml:space="preserve">    private String </w:t>
+            </w:r>
+            <w:proofErr w:type="spellStart"/>
+            <w:r>
+              <w:t>fullName</w:t>
+            </w:r>
+            <w:proofErr w:type="spellEnd"/>
+            <w:r>
+              <w:t>;</w:t>
+            </w:r>
+          </w:p>
+          <w:p>
+            <w:pPr>
+              <w:pStyle w:val="ListParagraph"/>
+            </w:pPr>
+          </w:p>
+          <w:p>
+            <w:pPr>
+              <w:pStyle w:val="ListParagraph"/>
+            </w:pPr>
+            <w:r>
+              <w:t xml:space="preserve">    </w:t>
+            </w:r>
+            <w:r>
+              <w:t>@</w:t>
+            </w:r>
+            <w:proofErr w:type="spellStart"/>
+            <w:r>
+              <w:t>NotBlank</w:t>
+            </w:r>
+            <w:proofErr w:type="spellEnd"/>
+            <w:r>
+              <w:t>(message = "'</w:t>
+            </w:r>
+            <w:proofErr w:type="spellStart"/>
+            <w:r>
+              <w:t>accName</w:t>
+            </w:r>
+            <w:proofErr w:type="spellEnd"/>
+            <w:r>
+              <w:t>' must not be blank")</w:t>
+            </w:r>
+          </w:p>
+          <w:p>
+            <w:pPr>
+              <w:pStyle w:val="ListParagraph"/>
+            </w:pPr>
+            <w:r>
+              <w:t xml:space="preserve">    private String </w:t>
+            </w:r>
+            <w:proofErr w:type="spellStart"/>
+            <w:r>
+              <w:t>accName</w:t>
+            </w:r>
+            <w:proofErr w:type="spellEnd"/>
+            <w:r>
+              <w:t>;</w:t>
+            </w:r>
+          </w:p>
+          <w:p>
+            <w:pPr>
+              <w:pStyle w:val="ListParagraph"/>
+            </w:pPr>
+            <w:r>
+              <w:t xml:space="preserve">    private String address;</w:t>
+            </w:r>
+          </w:p>
+          <w:p>
+            <w:pPr>
+              <w:pStyle w:val="ListParagraph"/>
+            </w:pPr>
+            <w:r>
+              <w:t xml:space="preserve">    private String phone;</w:t>
+            </w:r>
+          </w:p>
+          <w:p>
+            <w:pPr>
+              <w:pStyle w:val="ListParagraph"/>
+              <w:ind w:left="0"/>
+            </w:pPr>
+            <w:r>
+              <w:t xml:space="preserve">                }</w:t>
+            </w:r>
+          </w:p>
+        </w:tc>
+      </w:tr>
+    </w:tbl>
+    <w:p/>
+    <w:p>
+      <w:r>
+        <w:t>EmployeeController.java</w:t>
+      </w:r>
+      <w:r>
+        <w:t xml:space="preserve"> -&gt; </w:t>
+      </w:r>
+      <w:proofErr w:type="spellStart"/>
+      <w:r>
+        <w:t>như</w:t>
+      </w:r>
+      <w:proofErr w:type="spellEnd"/>
+      <w:r>
+        <w:t xml:space="preserve"> </w:t>
+      </w:r>
+      <w:proofErr w:type="spellStart"/>
+      <w:r>
+        <w:t>trên</w:t>
+      </w:r>
+      <w:proofErr w:type="spellEnd"/>
+    </w:p>
+    <w:p>
+      <w:r>
+        <w:rPr>
+          <w:noProof/>
+        </w:rPr>
+        <w:lastRenderedPageBreak/>
+        <w:drawing>
+          <wp:inline distT="0" distB="0" distL="0" distR="0">
+            <wp:extent cx="5672262" cy="4389120"/>
+            <wp:effectExtent l="0" t="0" r="5080" b="0"/>
+            <wp:docPr id="6" name="Picture 6"/>
+            <wp:cNvGraphicFramePr>
+              <a:graphicFrameLocks xmlns:a="http://schemas.openxmlformats.org/drawingml/2006/main" noChangeAspect="1"/>
+            </wp:cNvGraphicFramePr>
+            <a:graphic xmlns:a="http://schemas.openxmlformats.org/drawingml/2006/main">
+              <a:graphicData uri="http://schemas.openxmlformats.org/drawingml/2006/picture">
+                <pic:pic xmlns:pic="http://schemas.openxmlformats.org/drawingml/2006/picture">
+                  <pic:nvPicPr>
+                    <pic:cNvPr id="0" name="Picture 2"/>
+                    <pic:cNvPicPr>
+                      <a:picLocks noChangeAspect="1" noChangeArrowheads="1"/>
+                    </pic:cNvPicPr>
+                  </pic:nvPicPr>
+                  <pic:blipFill>
+                    <a:blip r:embed="rId21">
+                      <a:extLst>
+                        <a:ext uri="{28A0092B-C50C-407E-A947-70E740481C1C}">
+                          <a14:useLocalDpi xmlns:a14="http://schemas.microsoft.com/office/drawing/2010/main" val="0"/>
+                        </a:ext>
+                      </a:extLst>
+                    </a:blip>
+                    <a:srcRect/>
+                    <a:stretch>
+                      <a:fillRect/>
+                    </a:stretch>
+                  </pic:blipFill>
+                  <pic:spPr bwMode="auto">
+                    <a:xfrm>
+                      <a:off x="0" y="0"/>
+                      <a:ext cx="5686239" cy="4399935"/>
+                    </a:xfrm>
+                    <a:prstGeom prst="rect">
+                      <a:avLst/>
+                    </a:prstGeom>
+                    <a:noFill/>
+                    <a:ln>
+                      <a:noFill/>
+                    </a:ln>
+                  </pic:spPr>
+                </pic:pic>
+              </a:graphicData>
+            </a:graphic>
+          </wp:inline>
+        </w:drawing>
+      </w:r>
+    </w:p>
+    <w:p>
+      <w:r>
+        <w:rPr>
+          <w:noProof/>
+        </w:rPr>
+        <w:drawing>
+          <wp:inline distT="0" distB="0" distL="0" distR="0">
+            <wp:extent cx="5390984" cy="3528864"/>
+            <wp:effectExtent l="0" t="0" r="635" b="0"/>
+            <wp:docPr id="14" name="Picture 14"/>
+            <wp:cNvGraphicFramePr>
+              <a:graphicFrameLocks xmlns:a="http://schemas.openxmlformats.org/drawingml/2006/main" noChangeAspect="1"/>
+            </wp:cNvGraphicFramePr>
+            <a:graphic xmlns:a="http://schemas.openxmlformats.org/drawingml/2006/main">
+              <a:graphicData uri="http://schemas.openxmlformats.org/drawingml/2006/picture">
+                <pic:pic xmlns:pic="http://schemas.openxmlformats.org/drawingml/2006/picture">
+                  <pic:nvPicPr>
+                    <pic:cNvPr id="0" name="Picture 3"/>
+                    <pic:cNvPicPr>
+                      <a:picLocks noChangeAspect="1" noChangeArrowheads="1"/>
+                    </pic:cNvPicPr>
+                  </pic:nvPicPr>
+                  <pic:blipFill>
+                    <a:blip r:embed="rId22">
+                      <a:extLst>
+                        <a:ext uri="{28A0092B-C50C-407E-A947-70E740481C1C}">
+                          <a14:useLocalDpi xmlns:a14="http://schemas.microsoft.com/office/drawing/2010/main" val="0"/>
+                        </a:ext>
+                      </a:extLst>
+                    </a:blip>
+                    <a:srcRect/>
+                    <a:stretch>
+                      <a:fillRect/>
+                    </a:stretch>
+                  </pic:blipFill>
+                  <pic:spPr bwMode="auto">
+                    <a:xfrm>
+                      <a:off x="0" y="0"/>
+                      <a:ext cx="5397158" cy="3532905"/>
+                    </a:xfrm>
+                    <a:prstGeom prst="rect">
+                      <a:avLst/>
+                    </a:prstGeom>
+                    <a:noFill/>
+                    <a:ln>
+                      <a:noFill/>
+                    </a:ln>
+                  </pic:spPr>
+                </pic:pic>
+              </a:graphicData>
+            </a:graphic>
+          </wp:inline>
+        </w:drawing>
+      </w:r>
+    </w:p>
+    <w:p/>
+    <w:p>
+      <w:pPr>
+        <w:pStyle w:val="ListParagraph"/>
+        <w:numPr>
+          <w:ilvl w:val="0"/>
+          <w:numId w:val="2"/>
+        </w:numPr>
+        <w:rPr>
+          <w:b/>
+          <w:i/>
+        </w:rPr>
+      </w:pPr>
+      <w:r>
+        <w:rPr>
+          <w:b/>
+          <w:i/>
+        </w:rPr>
+        <w:t>Check String Length</w:t>
+      </w:r>
+    </w:p>
+    <w:tbl>
+      <w:tblPr>
+        <w:tblStyle w:val="TableGrid"/>
+        <w:tblW w:w="0" w:type="auto"/>
+        <w:tblInd w:w="85" w:type="dxa"/>
+        <w:tblLook w:val="04A0" w:firstRow="1" w:lastRow="0" w:firstColumn="1" w:lastColumn="0" w:noHBand="0" w:noVBand="1"/>
+      </w:tblPr>
+      <w:tblGrid>
+        <w:gridCol w:w="2790"/>
+        <w:gridCol w:w="3316"/>
+        <w:gridCol w:w="3159"/>
+      </w:tblGrid>
+      <w:tr>
+        <w:tc>
+          <w:tcPr>
+            <w:tcW w:w="2790" w:type="dxa"/>
+          </w:tcPr>
+          <w:p>
+            <w:r>
+              <w:t>@Length(min = 5)</w:t>
+            </w:r>
+          </w:p>
+        </w:tc>
+        <w:tc>
+          <w:tcPr>
+            <w:tcW w:w="3316" w:type="dxa"/>
+          </w:tcPr>
+          <w:p>
+            <w:pPr>
+              <w:pStyle w:val="ListParagraph"/>
+              <w:ind w:left="0"/>
+            </w:pPr>
+            <w:r>
+              <w:t>Default message: [</w:t>
+            </w:r>
+            <w:r>
+              <w:rPr>
+                <w:color w:val="FF0000"/>
+              </w:rPr>
+              <w:t>length must be between 5 and 2147483647</w:t>
+            </w:r>
+            <w:r>
+              <w:t>]</w:t>
+            </w:r>
+          </w:p>
+        </w:tc>
+        <w:tc>
+          <w:tcPr>
+            <w:tcW w:w="3159" w:type="dxa"/>
+          </w:tcPr>
+          <w:p>
+            <w:pPr>
+              <w:pStyle w:val="ListParagraph"/>
+              <w:ind w:left="0"/>
+            </w:pPr>
+            <w:proofErr w:type="spellStart"/>
+            <w:r>
+              <w:t>Nếu</w:t>
+            </w:r>
+            <w:proofErr w:type="spellEnd"/>
+            <w:r>
+              <w:t xml:space="preserve"> </w:t>
+            </w:r>
+            <w:proofErr w:type="spellStart"/>
+            <w:r>
+              <w:t>không</w:t>
+            </w:r>
+            <w:proofErr w:type="spellEnd"/>
+            <w:r>
+              <w:t xml:space="preserve"> </w:t>
+            </w:r>
+            <w:proofErr w:type="spellStart"/>
+            <w:r>
+              <w:t>định</w:t>
+            </w:r>
+            <w:proofErr w:type="spellEnd"/>
+            <w:r>
+              <w:t xml:space="preserve"> </w:t>
+            </w:r>
+            <w:proofErr w:type="spellStart"/>
+            <w:r>
+              <w:t>nghĩa</w:t>
+            </w:r>
+            <w:proofErr w:type="spellEnd"/>
+            <w:r>
+              <w:t xml:space="preserve"> max </w:t>
+            </w:r>
+            <w:proofErr w:type="spellStart"/>
+            <w:r>
+              <w:t>thì</w:t>
+            </w:r>
+            <w:proofErr w:type="spellEnd"/>
+            <w:r>
+              <w:t xml:space="preserve"> </w:t>
+            </w:r>
+            <w:proofErr w:type="spellStart"/>
+            <w:r>
+              <w:t>ứng</w:t>
+            </w:r>
+            <w:proofErr w:type="spellEnd"/>
+            <w:r>
+              <w:t xml:space="preserve"> </w:t>
+            </w:r>
+            <w:proofErr w:type="spellStart"/>
+            <w:r>
+              <w:t>dụng</w:t>
+            </w:r>
+            <w:proofErr w:type="spellEnd"/>
+            <w:r>
+              <w:t xml:space="preserve"> </w:t>
+            </w:r>
+            <w:proofErr w:type="spellStart"/>
+            <w:r>
+              <w:t>sẽ</w:t>
+            </w:r>
+            <w:proofErr w:type="spellEnd"/>
+            <w:r>
+              <w:t xml:space="preserve"> </w:t>
+            </w:r>
+            <w:proofErr w:type="spellStart"/>
+            <w:r>
+              <w:t>dùng</w:t>
+            </w:r>
+            <w:proofErr w:type="spellEnd"/>
+            <w:r>
+              <w:t xml:space="preserve"> </w:t>
+            </w:r>
+            <w:proofErr w:type="spellStart"/>
+            <w:r>
+              <w:t>giá</w:t>
+            </w:r>
+            <w:proofErr w:type="spellEnd"/>
+            <w:r>
+              <w:t xml:space="preserve"> </w:t>
+            </w:r>
+            <w:proofErr w:type="spellStart"/>
+            <w:r>
+              <w:t>trị</w:t>
+            </w:r>
+            <w:proofErr w:type="spellEnd"/>
+            <w:r>
+              <w:t xml:space="preserve"> </w:t>
+            </w:r>
+            <w:proofErr w:type="spellStart"/>
+            <w:r>
+              <w:t>lớn</w:t>
+            </w:r>
+            <w:proofErr w:type="spellEnd"/>
+            <w:r>
+              <w:t xml:space="preserve"> </w:t>
+            </w:r>
+            <w:proofErr w:type="spellStart"/>
+            <w:r>
+              <w:t>nhất</w:t>
+            </w:r>
+            <w:proofErr w:type="spellEnd"/>
+            <w:r>
+              <w:t xml:space="preserve"> </w:t>
+            </w:r>
+            <w:proofErr w:type="spellStart"/>
+            <w:r>
+              <w:t>của</w:t>
+            </w:r>
+            <w:proofErr w:type="spellEnd"/>
+            <w:r>
+              <w:t xml:space="preserve"> </w:t>
+            </w:r>
+            <w:proofErr w:type="spellStart"/>
+            <w:r>
+              <w:t>kiểu</w:t>
+            </w:r>
+            <w:proofErr w:type="spellEnd"/>
+            <w:r>
+              <w:t xml:space="preserve"> </w:t>
+            </w:r>
+            <w:proofErr w:type="spellStart"/>
+            <w:r>
+              <w:t>dữ</w:t>
+            </w:r>
+            <w:proofErr w:type="spellEnd"/>
+            <w:r>
+              <w:t xml:space="preserve"> </w:t>
+            </w:r>
+            <w:proofErr w:type="spellStart"/>
+            <w:r>
+              <w:t>liệu</w:t>
+            </w:r>
+            <w:proofErr w:type="spellEnd"/>
+            <w:r>
+              <w:t xml:space="preserve"> </w:t>
+            </w:r>
+            <w:proofErr w:type="spellStart"/>
+            <w:r>
+              <w:t>làm</w:t>
+            </w:r>
+            <w:proofErr w:type="spellEnd"/>
+            <w:r>
+              <w:t xml:space="preserve"> </w:t>
+            </w:r>
+            <w:proofErr w:type="spellStart"/>
+            <w:r>
+              <w:t>giá</w:t>
+            </w:r>
+            <w:proofErr w:type="spellEnd"/>
+            <w:r>
+              <w:t xml:space="preserve"> </w:t>
+            </w:r>
+            <w:proofErr w:type="spellStart"/>
+            <w:r>
+              <w:t>trị</w:t>
+            </w:r>
+            <w:proofErr w:type="spellEnd"/>
+            <w:r>
+              <w:t xml:space="preserve"> max. Ở </w:t>
+            </w:r>
+            <w:proofErr w:type="spellStart"/>
+            <w:r>
+              <w:t>đây</w:t>
+            </w:r>
+            <w:proofErr w:type="spellEnd"/>
+            <w:r>
+              <w:t xml:space="preserve"> </w:t>
+            </w:r>
+            <w:r>
+              <w:rPr>
+                <w:color w:val="FF0000"/>
+              </w:rPr>
+              <w:t>2147483647</w:t>
+            </w:r>
+            <w:r>
+              <w:rPr>
+                <w:color w:val="FF0000"/>
+              </w:rPr>
+              <w:t xml:space="preserve"> </w:t>
+            </w:r>
+            <w:proofErr w:type="spellStart"/>
+            <w:r>
+              <w:t>là</w:t>
+            </w:r>
+            <w:proofErr w:type="spellEnd"/>
+            <w:r>
+              <w:t xml:space="preserve"> max integer</w:t>
+            </w:r>
+          </w:p>
+        </w:tc>
+      </w:tr>
+      <w:tr>
+        <w:tc>
+          <w:tcPr>
+            <w:tcW w:w="2790" w:type="dxa"/>
+          </w:tcPr>
+          <w:p>
+            <w:pPr>
+              <w:pStyle w:val="ListParagraph"/>
+              <w:ind w:left="0"/>
+            </w:pPr>
+            <w:r>
+              <w:t>@Length(max = 10</w:t>
+            </w:r>
+            <w:r>
+              <w:t>)</w:t>
+            </w:r>
+          </w:p>
+        </w:tc>
+        <w:tc>
+          <w:tcPr>
+            <w:tcW w:w="3316" w:type="dxa"/>
+          </w:tcPr>
+          <w:p>
+            <w:pPr>
+              <w:pStyle w:val="ListParagraph"/>
+              <w:ind w:left="0"/>
+            </w:pPr>
+            <w:r>
+              <w:t>Default message: [</w:t>
+            </w:r>
+            <w:r>
+              <w:rPr>
+                <w:color w:val="FF0000"/>
+              </w:rPr>
+              <w:t>length must be between 0 and 10</w:t>
+            </w:r>
+            <w:r>
+              <w:t>]</w:t>
+            </w:r>
+          </w:p>
+        </w:tc>
+        <w:tc>
+          <w:tcPr>
+            <w:tcW w:w="3159" w:type="dxa"/>
+          </w:tcPr>
+          <w:p>
+            <w:pPr>
+              <w:pStyle w:val="ListParagraph"/>
+              <w:ind w:left="0"/>
+            </w:pPr>
+            <w:proofErr w:type="spellStart"/>
+            <w:r>
+              <w:t>Nếu</w:t>
+            </w:r>
+            <w:proofErr w:type="spellEnd"/>
+            <w:r>
+              <w:t xml:space="preserve"> </w:t>
+            </w:r>
+            <w:proofErr w:type="spellStart"/>
+            <w:r>
+              <w:t>không</w:t>
+            </w:r>
+            <w:proofErr w:type="spellEnd"/>
+            <w:r>
+              <w:t xml:space="preserve"> </w:t>
+            </w:r>
+            <w:proofErr w:type="spellStart"/>
+            <w:r>
+              <w:t>định</w:t>
+            </w:r>
+            <w:proofErr w:type="spellEnd"/>
+            <w:r>
+              <w:t xml:space="preserve"> </w:t>
+            </w:r>
+            <w:proofErr w:type="spellStart"/>
+            <w:r>
+              <w:t>nghĩa</w:t>
+            </w:r>
+            <w:proofErr w:type="spellEnd"/>
+            <w:r>
+              <w:t xml:space="preserve"> min </w:t>
+            </w:r>
+            <w:proofErr w:type="spellStart"/>
+            <w:r>
+              <w:t>thì</w:t>
+            </w:r>
+            <w:proofErr w:type="spellEnd"/>
+            <w:r>
+              <w:t xml:space="preserve"> </w:t>
+            </w:r>
+            <w:proofErr w:type="spellStart"/>
+            <w:r>
+              <w:t>ứng</w:t>
+            </w:r>
+            <w:proofErr w:type="spellEnd"/>
+            <w:r>
+              <w:t xml:space="preserve"> </w:t>
+            </w:r>
+            <w:proofErr w:type="spellStart"/>
+            <w:r>
+              <w:t>dụng</w:t>
+            </w:r>
+            <w:proofErr w:type="spellEnd"/>
+            <w:r>
+              <w:t xml:space="preserve"> </w:t>
+            </w:r>
+            <w:proofErr w:type="spellStart"/>
+            <w:r>
+              <w:t>sẽ</w:t>
+            </w:r>
+            <w:proofErr w:type="spellEnd"/>
+            <w:r>
+              <w:t xml:space="preserve"> </w:t>
+            </w:r>
+            <w:proofErr w:type="spellStart"/>
+            <w:r>
+              <w:t>dùng</w:t>
+            </w:r>
+            <w:proofErr w:type="spellEnd"/>
+            <w:r>
+              <w:t xml:space="preserve"> </w:t>
+            </w:r>
+            <w:proofErr w:type="spellStart"/>
+            <w:r>
+              <w:t>giá</w:t>
+            </w:r>
+            <w:proofErr w:type="spellEnd"/>
+            <w:r>
+              <w:t xml:space="preserve"> </w:t>
+            </w:r>
+            <w:proofErr w:type="spellStart"/>
+            <w:r>
+              <w:t>trị</w:t>
+            </w:r>
+            <w:proofErr w:type="spellEnd"/>
+            <w:r>
+              <w:t xml:space="preserve"> </w:t>
+            </w:r>
+            <w:proofErr w:type="spellStart"/>
+            <w:r>
+              <w:t>nhỏ</w:t>
+            </w:r>
+            <w:proofErr w:type="spellEnd"/>
+            <w:r>
+              <w:t xml:space="preserve"> </w:t>
+            </w:r>
+            <w:proofErr w:type="spellStart"/>
+            <w:r>
+              <w:t>nhất</w:t>
+            </w:r>
+            <w:proofErr w:type="spellEnd"/>
+            <w:r>
+              <w:t xml:space="preserve"> </w:t>
+            </w:r>
+            <w:proofErr w:type="spellStart"/>
+            <w:r>
+              <w:t>là</w:t>
+            </w:r>
+            <w:proofErr w:type="spellEnd"/>
+            <w:r>
+              <w:t xml:space="preserve"> </w:t>
+            </w:r>
+            <w:r>
+              <w:rPr>
+                <w:color w:val="FF0000"/>
+              </w:rPr>
+              <w:t>zero</w:t>
+            </w:r>
+          </w:p>
+        </w:tc>
+      </w:tr>
+      <w:tr>
+        <w:tc>
+          <w:tcPr>
+            <w:tcW w:w="2790" w:type="dxa"/>
+          </w:tcPr>
+          <w:p>
+            <w:pPr>
+              <w:pStyle w:val="ListParagraph"/>
+              <w:ind w:left="0"/>
+            </w:pPr>
+            <w:r>
+              <w:t>@Length(min = 5, max = 10)</w:t>
+            </w:r>
+          </w:p>
+        </w:tc>
+        <w:tc>
+          <w:tcPr>
+            <w:tcW w:w="3316" w:type="dxa"/>
+          </w:tcPr>
+          <w:p>
+            <w:pPr>
+              <w:pStyle w:val="ListParagraph"/>
+              <w:ind w:left="0"/>
+            </w:pPr>
+            <w:r>
+              <w:t>Default message: [</w:t>
+            </w:r>
+            <w:r>
+              <w:rPr>
+                <w:color w:val="FF0000"/>
+              </w:rPr>
+              <w:t>length must be between 5 and 10</w:t>
+            </w:r>
+            <w:r>
+              <w:t>]</w:t>
+            </w:r>
+          </w:p>
+        </w:tc>
+        <w:tc>
+          <w:tcPr>
+            <w:tcW w:w="3159" w:type="dxa"/>
+          </w:tcPr>
+          <w:p>
+            <w:pPr>
+              <w:pStyle w:val="ListParagraph"/>
+              <w:ind w:left="0"/>
+            </w:pPr>
+          </w:p>
+        </w:tc>
+      </w:tr>
+    </w:tbl>
+    <w:p>
+      <w:pPr>
+        <w:pStyle w:val="ListParagraph"/>
+        <w:ind w:left="90"/>
+        <w:rPr>
+          <w:b/>
+        </w:rPr>
+      </w:pPr>
+    </w:p>
+    <w:p>
+      <w:pPr>
+        <w:pStyle w:val="ListParagraph"/>
+        <w:ind w:left="90"/>
+      </w:pPr>
+      <w:proofErr w:type="spellStart"/>
+      <w:r>
+        <w:rPr>
+          <w:b/>
+        </w:rPr>
+        <w:t>Lưu</w:t>
+      </w:r>
+      <w:proofErr w:type="spellEnd"/>
+      <w:r>
+        <w:rPr>
+          <w:b/>
+        </w:rPr>
+        <w:t xml:space="preserve"> ý:</w:t>
+      </w:r>
+      <w:r>
+        <w:rPr>
+          <w:b/>
+        </w:rPr>
+        <w:t xml:space="preserve"> </w:t>
+      </w:r>
+    </w:p>
+    <w:p>
+      <w:pPr>
+        <w:pStyle w:val="ListParagraph"/>
+        <w:ind w:left="90"/>
+      </w:pPr>
+      <w:r>
+        <w:t xml:space="preserve">+ </w:t>
+      </w:r>
+      <w:proofErr w:type="spellStart"/>
+      <w:r>
+        <w:t>Nếu</w:t>
+      </w:r>
+      <w:proofErr w:type="spellEnd"/>
+      <w:r>
+        <w:t xml:space="preserve"> </w:t>
+      </w:r>
+      <w:proofErr w:type="spellStart"/>
+      <w:r>
+        <w:t>định</w:t>
+      </w:r>
+      <w:proofErr w:type="spellEnd"/>
+      <w:r>
+        <w:t xml:space="preserve"> </w:t>
+      </w:r>
+      <w:proofErr w:type="spellStart"/>
+      <w:r>
+        <w:t>nghĩa</w:t>
+      </w:r>
+      <w:proofErr w:type="spellEnd"/>
+      <w:r>
+        <w:t xml:space="preserve"> </w:t>
+      </w:r>
+      <w:proofErr w:type="spellStart"/>
+      <w:r>
+        <w:t>cùng</w:t>
+      </w:r>
+      <w:proofErr w:type="spellEnd"/>
+      <w:r>
+        <w:t xml:space="preserve"> 1 </w:t>
+      </w:r>
+      <w:proofErr w:type="spellStart"/>
+      <w:r>
+        <w:t>loại</w:t>
+      </w:r>
+      <w:proofErr w:type="spellEnd"/>
+      <w:r>
+        <w:t xml:space="preserve"> annotation </w:t>
+      </w:r>
+      <w:proofErr w:type="spellStart"/>
+      <w:r>
+        <w:t>trên</w:t>
+      </w:r>
+      <w:proofErr w:type="spellEnd"/>
+      <w:r>
+        <w:t xml:space="preserve"> 1 item </w:t>
+      </w:r>
+      <w:proofErr w:type="spellStart"/>
+      <w:r>
+        <w:t>thì</w:t>
+      </w:r>
+      <w:proofErr w:type="spellEnd"/>
+      <w:r>
+        <w:t xml:space="preserve"> </w:t>
+      </w:r>
+      <w:proofErr w:type="spellStart"/>
+      <w:r>
+        <w:t>sẽ</w:t>
+      </w:r>
+      <w:proofErr w:type="spellEnd"/>
+      <w:r>
+        <w:t xml:space="preserve"> </w:t>
+      </w:r>
+      <w:proofErr w:type="spellStart"/>
+      <w:r>
+        <w:t>chỉ</w:t>
+      </w:r>
+      <w:proofErr w:type="spellEnd"/>
+      <w:r>
+        <w:t xml:space="preserve"> check annotation </w:t>
+      </w:r>
+      <w:proofErr w:type="spellStart"/>
+      <w:r>
+        <w:t>sau</w:t>
+      </w:r>
+      <w:proofErr w:type="spellEnd"/>
+      <w:r>
+        <w:t xml:space="preserve"> </w:t>
+      </w:r>
+      <w:proofErr w:type="spellStart"/>
+      <w:r>
+        <w:t>cùng</w:t>
+      </w:r>
+      <w:proofErr w:type="spellEnd"/>
+      <w:r>
+        <w:t xml:space="preserve">, </w:t>
+      </w:r>
+      <w:proofErr w:type="spellStart"/>
+      <w:r>
+        <w:t>các</w:t>
+      </w:r>
+      <w:proofErr w:type="spellEnd"/>
+      <w:r>
+        <w:t xml:space="preserve"> annotation </w:t>
+      </w:r>
+      <w:proofErr w:type="spellStart"/>
+      <w:r>
+        <w:t>cùng</w:t>
+      </w:r>
+      <w:proofErr w:type="spellEnd"/>
+      <w:r>
+        <w:t xml:space="preserve"> </w:t>
+      </w:r>
+      <w:proofErr w:type="spellStart"/>
+      <w:r>
+        <w:t>loại</w:t>
+      </w:r>
+      <w:proofErr w:type="spellEnd"/>
+      <w:r>
+        <w:t xml:space="preserve"> </w:t>
+      </w:r>
+      <w:proofErr w:type="spellStart"/>
+      <w:r>
+        <w:t>trước</w:t>
+      </w:r>
+      <w:proofErr w:type="spellEnd"/>
+      <w:r>
+        <w:t xml:space="preserve"> </w:t>
+      </w:r>
+      <w:proofErr w:type="spellStart"/>
+      <w:r>
+        <w:t>đó</w:t>
+      </w:r>
+      <w:proofErr w:type="spellEnd"/>
+      <w:r>
+        <w:t xml:space="preserve"> </w:t>
+      </w:r>
+      <w:proofErr w:type="spellStart"/>
+      <w:r>
+        <w:t>vô</w:t>
+      </w:r>
+      <w:proofErr w:type="spellEnd"/>
+      <w:r>
+        <w:t xml:space="preserve"> </w:t>
+      </w:r>
+      <w:proofErr w:type="spellStart"/>
+      <w:r>
+        <w:t>nghĩa</w:t>
+      </w:r>
+      <w:proofErr w:type="spellEnd"/>
+      <w:r>
+        <w:t xml:space="preserve">. VD @Length, </w:t>
+      </w:r>
+      <w:proofErr w:type="spellStart"/>
+      <w:r>
+        <w:t>nếu</w:t>
+      </w:r>
+      <w:proofErr w:type="spellEnd"/>
+      <w:r>
+        <w:t xml:space="preserve"> chia min </w:t>
+      </w:r>
+      <w:proofErr w:type="spellStart"/>
+      <w:r>
+        <w:t>và</w:t>
+      </w:r>
+      <w:proofErr w:type="spellEnd"/>
+      <w:r>
+        <w:t xml:space="preserve"> max </w:t>
+      </w:r>
+      <w:proofErr w:type="spellStart"/>
+      <w:r>
+        <w:t>ra</w:t>
+      </w:r>
+      <w:proofErr w:type="spellEnd"/>
+      <w:r>
+        <w:t xml:space="preserve"> </w:t>
+      </w:r>
+      <w:proofErr w:type="spellStart"/>
+      <w:r>
+        <w:t>thành</w:t>
+      </w:r>
+      <w:proofErr w:type="spellEnd"/>
+      <w:r>
+        <w:t xml:space="preserve"> 2 </w:t>
+      </w:r>
+      <w:proofErr w:type="spellStart"/>
+      <w:r>
+        <w:t>dòng</w:t>
+      </w:r>
+      <w:proofErr w:type="spellEnd"/>
+      <w:r>
+        <w:t xml:space="preserve"> @Length </w:t>
+      </w:r>
+      <w:proofErr w:type="spellStart"/>
+      <w:r>
+        <w:t>thì</w:t>
+      </w:r>
+      <w:proofErr w:type="spellEnd"/>
+      <w:r>
+        <w:t xml:space="preserve"> </w:t>
+      </w:r>
+      <w:proofErr w:type="spellStart"/>
+      <w:r>
+        <w:t>chỉ</w:t>
+      </w:r>
+      <w:proofErr w:type="spellEnd"/>
+      <w:r>
+        <w:t xml:space="preserve"> </w:t>
+      </w:r>
+      <w:proofErr w:type="spellStart"/>
+      <w:r>
+        <w:t>nhận</w:t>
+      </w:r>
+      <w:proofErr w:type="spellEnd"/>
+      <w:r>
+        <w:t xml:space="preserve"> check annotation </w:t>
+      </w:r>
+      <w:proofErr w:type="spellStart"/>
+      <w:r>
+        <w:t>sau</w:t>
+      </w:r>
+      <w:proofErr w:type="spellEnd"/>
+      <w:r>
+        <w:t xml:space="preserve"> </w:t>
+      </w:r>
+      <w:proofErr w:type="spellStart"/>
+      <w:r>
+        <w:t>cùng</w:t>
+      </w:r>
+      <w:proofErr w:type="spellEnd"/>
+    </w:p>
+    <w:p>
+      <w:pPr>
+        <w:pStyle w:val="ListParagraph"/>
+        <w:ind w:left="90"/>
+      </w:pPr>
+      <w:r>
+        <w:t xml:space="preserve">+ </w:t>
+      </w:r>
+      <w:proofErr w:type="spellStart"/>
+      <w:r>
+        <w:t>Để</w:t>
+      </w:r>
+      <w:proofErr w:type="spellEnd"/>
+      <w:r>
+        <w:t xml:space="preserve"> check Range </w:t>
+      </w:r>
+      <w:proofErr w:type="spellStart"/>
+      <w:r>
+        <w:t>cho</w:t>
+      </w:r>
+      <w:proofErr w:type="spellEnd"/>
+      <w:r>
+        <w:t xml:space="preserve"> parameter, </w:t>
+      </w:r>
+      <w:proofErr w:type="spellStart"/>
+      <w:r>
+        <w:t>ngoài</w:t>
+      </w:r>
+      <w:proofErr w:type="spellEnd"/>
+      <w:r>
+        <w:t xml:space="preserve"> </w:t>
+      </w:r>
+      <w:r>
+        <w:rPr>
+          <w:color w:val="FF0000"/>
+        </w:rPr>
+        <w:t xml:space="preserve">@Length </w:t>
+      </w:r>
+      <w:proofErr w:type="spellStart"/>
+      <w:r>
+        <w:t>thì</w:t>
+      </w:r>
+      <w:proofErr w:type="spellEnd"/>
+      <w:r>
+        <w:t xml:space="preserve"> </w:t>
+      </w:r>
+      <w:proofErr w:type="spellStart"/>
+      <w:r>
+        <w:t>có</w:t>
+      </w:r>
+      <w:proofErr w:type="spellEnd"/>
+      <w:r>
+        <w:t xml:space="preserve"> </w:t>
+      </w:r>
+      <w:proofErr w:type="spellStart"/>
+      <w:r>
+        <w:t>thể</w:t>
+      </w:r>
+      <w:proofErr w:type="spellEnd"/>
+      <w:r>
+        <w:t xml:space="preserve"> </w:t>
+      </w:r>
+      <w:proofErr w:type="spellStart"/>
+      <w:r>
+        <w:t>dùng</w:t>
+      </w:r>
+      <w:proofErr w:type="spellEnd"/>
+      <w:r>
+        <w:t xml:space="preserve"> </w:t>
+      </w:r>
+      <w:r>
+        <w:rPr>
+          <w:color w:val="FF0000"/>
+        </w:rPr>
+        <w:t>@Size</w:t>
+      </w:r>
+      <w:r>
+        <w:t xml:space="preserve">, </w:t>
+      </w:r>
+      <w:proofErr w:type="spellStart"/>
+      <w:r>
+        <w:t>cách</w:t>
+      </w:r>
+      <w:proofErr w:type="spellEnd"/>
+      <w:r>
+        <w:t xml:space="preserve"> </w:t>
+      </w:r>
+      <w:proofErr w:type="spellStart"/>
+      <w:r>
+        <w:t>sử</w:t>
+      </w:r>
+      <w:proofErr w:type="spellEnd"/>
+      <w:r>
+        <w:t xml:space="preserve"> </w:t>
+      </w:r>
+      <w:proofErr w:type="spellStart"/>
+      <w:r>
+        <w:t>dụng</w:t>
+      </w:r>
+      <w:proofErr w:type="spellEnd"/>
+      <w:r>
+        <w:t xml:space="preserve"> </w:t>
+      </w:r>
+      <w:proofErr w:type="spellStart"/>
+      <w:r>
+        <w:t>hoàn</w:t>
+      </w:r>
+      <w:proofErr w:type="spellEnd"/>
+      <w:r>
+        <w:t xml:space="preserve"> </w:t>
+      </w:r>
+      <w:proofErr w:type="spellStart"/>
+      <w:r>
+        <w:t>toàn</w:t>
+      </w:r>
+      <w:proofErr w:type="spellEnd"/>
+      <w:r>
+        <w:t xml:space="preserve"> </w:t>
+      </w:r>
+      <w:proofErr w:type="spellStart"/>
+      <w:r>
+        <w:t>giống</w:t>
+      </w:r>
+      <w:proofErr w:type="spellEnd"/>
+      <w:r>
+        <w:t xml:space="preserve"> </w:t>
+      </w:r>
+      <w:proofErr w:type="spellStart"/>
+      <w:r>
+        <w:t>nhau</w:t>
+      </w:r>
+      <w:proofErr w:type="spellEnd"/>
+      <w:r>
+        <w:t xml:space="preserve"> (Ở </w:t>
+      </w:r>
+      <w:proofErr w:type="spellStart"/>
+      <w:r>
+        <w:t>ví</w:t>
+      </w:r>
+      <w:proofErr w:type="spellEnd"/>
+      <w:r>
+        <w:t xml:space="preserve"> </w:t>
+      </w:r>
+      <w:proofErr w:type="spellStart"/>
+      <w:r>
+        <w:t>dụ</w:t>
+      </w:r>
+      <w:proofErr w:type="spellEnd"/>
+      <w:r>
+        <w:t xml:space="preserve"> </w:t>
+      </w:r>
+      <w:proofErr w:type="spellStart"/>
+      <w:r>
+        <w:t>trên</w:t>
+      </w:r>
+      <w:proofErr w:type="spellEnd"/>
+      <w:r>
+        <w:t xml:space="preserve"> </w:t>
+      </w:r>
+      <w:proofErr w:type="spellStart"/>
+      <w:r>
+        <w:t>có</w:t>
+      </w:r>
+      <w:proofErr w:type="spellEnd"/>
+      <w:r>
+        <w:t xml:space="preserve"> </w:t>
+      </w:r>
+      <w:proofErr w:type="spellStart"/>
+      <w:r>
+        <w:t>thể</w:t>
+      </w:r>
+      <w:proofErr w:type="spellEnd"/>
+      <w:r>
+        <w:t xml:space="preserve"> </w:t>
+      </w:r>
+      <w:proofErr w:type="spellStart"/>
+      <w:r>
+        <w:t>thay</w:t>
+      </w:r>
+      <w:proofErr w:type="spellEnd"/>
+      <w:r>
+        <w:t xml:space="preserve"> </w:t>
+      </w:r>
+      <w:proofErr w:type="spellStart"/>
+      <w:r>
+        <w:t>thế</w:t>
+      </w:r>
+      <w:proofErr w:type="spellEnd"/>
+      <w:r>
+        <w:t xml:space="preserve"> </w:t>
+      </w:r>
+      <w:r>
+        <w:rPr>
+          <w:color w:val="FF0000"/>
+        </w:rPr>
+        <w:t xml:space="preserve">@Length </w:t>
+      </w:r>
+      <w:proofErr w:type="spellStart"/>
+      <w:r>
+        <w:t>thành</w:t>
+      </w:r>
+      <w:proofErr w:type="spellEnd"/>
+      <w:r>
+        <w:t xml:space="preserve"> </w:t>
+      </w:r>
+      <w:r>
+        <w:rPr>
+          <w:color w:val="FF0000"/>
+        </w:rPr>
+        <w:t>@Size</w:t>
+      </w:r>
+      <w:r>
+        <w:t xml:space="preserve">). </w:t>
+      </w:r>
+      <w:proofErr w:type="spellStart"/>
+      <w:r>
+        <w:t>Vậy</w:t>
+      </w:r>
+      <w:proofErr w:type="spellEnd"/>
+      <w:r>
+        <w:t xml:space="preserve"> </w:t>
+      </w:r>
+      <w:proofErr w:type="spellStart"/>
+      <w:r>
+        <w:t>tùy</w:t>
+      </w:r>
+      <w:proofErr w:type="spellEnd"/>
+      <w:r>
+        <w:t xml:space="preserve"> </w:t>
+      </w:r>
+      <w:proofErr w:type="spellStart"/>
+      <w:proofErr w:type="gramStart"/>
+      <w:r>
+        <w:t>theo</w:t>
+      </w:r>
+      <w:proofErr w:type="spellEnd"/>
+      <w:proofErr w:type="gramEnd"/>
+      <w:r>
+        <w:t xml:space="preserve"> </w:t>
+      </w:r>
+      <w:proofErr w:type="spellStart"/>
+      <w:r>
+        <w:t>quan</w:t>
+      </w:r>
+      <w:proofErr w:type="spellEnd"/>
+      <w:r>
+        <w:t xml:space="preserve"> </w:t>
+      </w:r>
+      <w:proofErr w:type="spellStart"/>
+      <w:r>
+        <w:t>điểm</w:t>
+      </w:r>
+      <w:proofErr w:type="spellEnd"/>
+      <w:r>
+        <w:t xml:space="preserve"> </w:t>
+      </w:r>
+      <w:proofErr w:type="spellStart"/>
+      <w:r>
+        <w:t>và</w:t>
+      </w:r>
+      <w:proofErr w:type="spellEnd"/>
+      <w:r>
+        <w:t xml:space="preserve"> </w:t>
+      </w:r>
+      <w:proofErr w:type="spellStart"/>
+      <w:r>
+        <w:t>quy</w:t>
+      </w:r>
+      <w:proofErr w:type="spellEnd"/>
+      <w:r>
+        <w:t xml:space="preserve"> </w:t>
+      </w:r>
+      <w:proofErr w:type="spellStart"/>
+      <w:r>
+        <w:t>định</w:t>
+      </w:r>
+      <w:proofErr w:type="spellEnd"/>
+      <w:r>
+        <w:t xml:space="preserve"> </w:t>
+      </w:r>
+      <w:proofErr w:type="spellStart"/>
+      <w:r>
+        <w:t>chung</w:t>
+      </w:r>
+      <w:proofErr w:type="spellEnd"/>
+      <w:r>
+        <w:t xml:space="preserve"> </w:t>
+      </w:r>
+      <w:proofErr w:type="spellStart"/>
+      <w:r>
+        <w:t>của</w:t>
+      </w:r>
+      <w:proofErr w:type="spellEnd"/>
+      <w:r>
+        <w:t xml:space="preserve"> </w:t>
+      </w:r>
+      <w:proofErr w:type="spellStart"/>
+      <w:r>
+        <w:t>dự</w:t>
+      </w:r>
+      <w:proofErr w:type="spellEnd"/>
+      <w:r>
+        <w:t xml:space="preserve"> </w:t>
+      </w:r>
+      <w:proofErr w:type="spellStart"/>
+      <w:r>
+        <w:t>án</w:t>
+      </w:r>
+      <w:proofErr w:type="spellEnd"/>
+      <w:r>
+        <w:t xml:space="preserve"> </w:t>
+      </w:r>
+      <w:proofErr w:type="spellStart"/>
+      <w:r>
+        <w:t>mà</w:t>
+      </w:r>
+      <w:proofErr w:type="spellEnd"/>
+      <w:r>
+        <w:t xml:space="preserve"> </w:t>
+      </w:r>
+      <w:proofErr w:type="spellStart"/>
+      <w:r>
+        <w:t>chọn</w:t>
+      </w:r>
+      <w:proofErr w:type="spellEnd"/>
+      <w:r>
+        <w:t xml:space="preserve"> annotation </w:t>
+      </w:r>
+      <w:proofErr w:type="spellStart"/>
+      <w:r>
+        <w:t>hợp</w:t>
+      </w:r>
+      <w:proofErr w:type="spellEnd"/>
+      <w:r>
+        <w:t xml:space="preserve"> </w:t>
+      </w:r>
+      <w:proofErr w:type="spellStart"/>
+      <w:r>
+        <w:t>lý</w:t>
+      </w:r>
+      <w:proofErr w:type="spellEnd"/>
+      <w:r>
+        <w:t xml:space="preserve">. Theo </w:t>
+      </w:r>
+      <w:proofErr w:type="spellStart"/>
+      <w:r>
+        <w:t>chuẩn</w:t>
+      </w:r>
+      <w:proofErr w:type="spellEnd"/>
+      <w:r>
+        <w:t xml:space="preserve"> </w:t>
+      </w:r>
+      <w:proofErr w:type="spellStart"/>
+      <w:r>
+        <w:t>chung</w:t>
+      </w:r>
+      <w:proofErr w:type="spellEnd"/>
+      <w:r>
+        <w:t xml:space="preserve"> </w:t>
+      </w:r>
+      <w:proofErr w:type="spellStart"/>
+      <w:r>
+        <w:t>thì</w:t>
+      </w:r>
+      <w:proofErr w:type="spellEnd"/>
+      <w:r>
+        <w:t xml:space="preserve"> </w:t>
+      </w:r>
+      <w:r>
+        <w:rPr>
+          <w:color w:val="FF0000"/>
+        </w:rPr>
+        <w:t>@Length</w:t>
+      </w:r>
+      <w:r>
+        <w:t xml:space="preserve"> </w:t>
+      </w:r>
+      <w:proofErr w:type="spellStart"/>
+      <w:r>
+        <w:t>d</w:t>
+      </w:r>
+      <w:r>
+        <w:t>ùng</w:t>
+      </w:r>
+      <w:proofErr w:type="spellEnd"/>
+      <w:r>
+        <w:t xml:space="preserve"> </w:t>
+      </w:r>
+      <w:proofErr w:type="spellStart"/>
+      <w:r>
+        <w:t>để</w:t>
+      </w:r>
+      <w:proofErr w:type="spellEnd"/>
+      <w:r>
+        <w:t xml:space="preserve"> check </w:t>
+      </w:r>
+      <w:proofErr w:type="spellStart"/>
+      <w:r>
+        <w:t>độ</w:t>
+      </w:r>
+      <w:proofErr w:type="spellEnd"/>
+      <w:r>
+        <w:t xml:space="preserve"> </w:t>
+      </w:r>
+      <w:proofErr w:type="spellStart"/>
+      <w:r>
+        <w:t>dài</w:t>
+      </w:r>
+      <w:proofErr w:type="spellEnd"/>
+      <w:r>
+        <w:t xml:space="preserve"> </w:t>
+      </w:r>
+      <w:proofErr w:type="spellStart"/>
+      <w:r>
+        <w:t>của</w:t>
+      </w:r>
+      <w:proofErr w:type="spellEnd"/>
+      <w:r>
+        <w:t xml:space="preserve"> </w:t>
+      </w:r>
+      <w:proofErr w:type="spellStart"/>
+      <w:r>
+        <w:t>chuỗi</w:t>
+      </w:r>
+      <w:proofErr w:type="spellEnd"/>
+      <w:r>
+        <w:t xml:space="preserve"> </w:t>
+      </w:r>
+      <w:proofErr w:type="spellStart"/>
+      <w:r>
+        <w:t>ký</w:t>
+      </w:r>
+      <w:proofErr w:type="spellEnd"/>
+      <w:r>
+        <w:t xml:space="preserve"> </w:t>
+      </w:r>
+      <w:proofErr w:type="spellStart"/>
+      <w:r>
+        <w:t>tự</w:t>
+      </w:r>
+      <w:proofErr w:type="spellEnd"/>
+      <w:r>
+        <w:t xml:space="preserve">, </w:t>
+      </w:r>
+      <w:r>
+        <w:rPr>
+          <w:color w:val="FF0000"/>
+        </w:rPr>
+        <w:t>@Size</w:t>
+      </w:r>
+      <w:r>
+        <w:t xml:space="preserve"> </w:t>
+      </w:r>
+      <w:proofErr w:type="spellStart"/>
+      <w:r>
+        <w:t>d</w:t>
+      </w:r>
+      <w:r>
+        <w:t>ùng</w:t>
+      </w:r>
+      <w:proofErr w:type="spellEnd"/>
+      <w:r>
+        <w:t xml:space="preserve"> </w:t>
+      </w:r>
+      <w:proofErr w:type="spellStart"/>
+      <w:r>
+        <w:t>để</w:t>
+      </w:r>
+      <w:proofErr w:type="spellEnd"/>
+      <w:r>
+        <w:t xml:space="preserve"> check </w:t>
+      </w:r>
+      <w:proofErr w:type="spellStart"/>
+      <w:r>
+        <w:t>độ</w:t>
+      </w:r>
+      <w:proofErr w:type="spellEnd"/>
+      <w:r>
+        <w:t xml:space="preserve"> </w:t>
+      </w:r>
+      <w:proofErr w:type="spellStart"/>
+      <w:r>
+        <w:t>dài</w:t>
+      </w:r>
+      <w:proofErr w:type="spellEnd"/>
+      <w:r>
+        <w:t xml:space="preserve"> Array</w:t>
+      </w:r>
+    </w:p>
+    <w:p>
+      <w:pPr>
+        <w:pStyle w:val="ListParagraph"/>
+        <w:ind w:left="90"/>
+        <w:rPr>
+          <w:u w:val="double"/>
+        </w:rPr>
+      </w:pPr>
+      <w:r>
+        <w:t xml:space="preserve">+ </w:t>
+      </w:r>
+      <w:proofErr w:type="spellStart"/>
+      <w:r>
+        <w:t>Có</w:t>
+      </w:r>
+      <w:proofErr w:type="spellEnd"/>
+      <w:r>
+        <w:t xml:space="preserve"> </w:t>
+      </w:r>
+      <w:proofErr w:type="spellStart"/>
+      <w:r>
+        <w:t>thể</w:t>
+      </w:r>
+      <w:proofErr w:type="spellEnd"/>
+      <w:r>
+        <w:t xml:space="preserve"> </w:t>
+      </w:r>
+      <w:proofErr w:type="spellStart"/>
+      <w:r>
+        <w:t>dùng</w:t>
+      </w:r>
+      <w:proofErr w:type="spellEnd"/>
+      <w:r>
+        <w:t xml:space="preserve"> </w:t>
+      </w:r>
+      <w:r>
+        <w:rPr>
+          <w:b/>
+        </w:rPr>
+        <w:t>custom message</w:t>
+      </w:r>
+      <w:r>
+        <w:t xml:space="preserve"> </w:t>
+      </w:r>
+      <w:proofErr w:type="spellStart"/>
+      <w:r>
+        <w:t>như</w:t>
+      </w:r>
+      <w:proofErr w:type="spellEnd"/>
+      <w:r>
+        <w:t xml:space="preserve"> </w:t>
+      </w:r>
+      <w:proofErr w:type="spellStart"/>
+      <w:r>
+        <w:t>ví</w:t>
+      </w:r>
+      <w:proofErr w:type="spellEnd"/>
+      <w:r>
+        <w:t xml:space="preserve"> </w:t>
+      </w:r>
+      <w:proofErr w:type="spellStart"/>
+      <w:r>
+        <w:t>dụ</w:t>
+      </w:r>
+      <w:proofErr w:type="spellEnd"/>
+      <w:r>
+        <w:t xml:space="preserve"> </w:t>
+      </w:r>
+      <w:proofErr w:type="spellStart"/>
+      <w:r>
+        <w:t>trên</w:t>
+      </w:r>
+      <w:proofErr w:type="spellEnd"/>
+      <w:r>
+        <w:t xml:space="preserve"> </w:t>
+      </w:r>
+      <w:proofErr w:type="spellStart"/>
+      <w:r>
+        <w:t>bằng</w:t>
+      </w:r>
+      <w:proofErr w:type="spellEnd"/>
+      <w:r>
+        <w:t xml:space="preserve"> </w:t>
+      </w:r>
+      <w:proofErr w:type="spellStart"/>
+      <w:r>
+        <w:t>cách</w:t>
+      </w:r>
+      <w:proofErr w:type="spellEnd"/>
+      <w:r>
+        <w:t xml:space="preserve"> </w:t>
+      </w:r>
+      <w:proofErr w:type="spellStart"/>
+      <w:r>
+        <w:t>thêm</w:t>
+      </w:r>
+      <w:proofErr w:type="spellEnd"/>
+      <w:r>
+        <w:t xml:space="preserve"> argument “message” </w:t>
+      </w:r>
+      <w:proofErr w:type="spellStart"/>
+      <w:r>
+        <w:t>vào</w:t>
+      </w:r>
+      <w:proofErr w:type="spellEnd"/>
+      <w:r>
+        <w:t xml:space="preserve"> annotation</w:t>
+      </w:r>
+    </w:p>
+    <w:p/>
+    <w:p>
+      <w:r>
+        <w:t>EmployeeSearchRequest.java</w:t>
+      </w:r>
+    </w:p>
+    <w:tbl>
+      <w:tblPr>
+        <w:tblStyle w:val="TableGrid"/>
+        <w:tblW w:w="0" w:type="auto"/>
+        <w:tblLook w:val="04A0" w:firstRow="1" w:lastRow="0" w:firstColumn="1" w:lastColumn="0" w:noHBand="0" w:noVBand="1"/>
+      </w:tblPr>
+      <w:tblGrid>
+        <w:gridCol w:w="9350"/>
+      </w:tblGrid>
+      <w:tr>
+        <w:tc>
+          <w:tcPr>
+            <w:tcW w:w="9350" w:type="dxa"/>
+          </w:tcPr>
+          <w:p>
+            <w:pPr>
+              <w:pStyle w:val="ListParagraph"/>
+            </w:pPr>
+            <w:r>
+              <w:t>@Data</w:t>
+            </w:r>
+          </w:p>
+          <w:p>
+            <w:pPr>
+              <w:pStyle w:val="ListParagraph"/>
+            </w:pPr>
+            <w:r>
+              <w:t xml:space="preserve">public class </w:t>
+            </w:r>
+            <w:proofErr w:type="spellStart"/>
+            <w:r>
+              <w:t>EmployeeSearchRequest</w:t>
+            </w:r>
+            <w:proofErr w:type="spellEnd"/>
+            <w:r>
+              <w:t xml:space="preserve"> {</w:t>
+            </w:r>
+          </w:p>
+          <w:p>
+            <w:pPr>
+              <w:pStyle w:val="ListParagraph"/>
+            </w:pPr>
+          </w:p>
+          <w:p>
+            <w:pPr>
+              <w:pStyle w:val="ListParagraph"/>
+            </w:pPr>
+            <w:r>
+              <w:t xml:space="preserve">    @</w:t>
+            </w:r>
+            <w:proofErr w:type="spellStart"/>
+            <w:r>
+              <w:t>NotNull</w:t>
+            </w:r>
+            <w:proofErr w:type="spellEnd"/>
+            <w:r>
+              <w:t>(message = "'</w:t>
+            </w:r>
+            <w:proofErr w:type="spellStart"/>
+            <w:r>
+              <w:t>fullName</w:t>
+            </w:r>
+            <w:proofErr w:type="spellEnd"/>
+            <w:r>
+              <w:t>' must not be null")</w:t>
+            </w:r>
+          </w:p>
+          <w:p>
+            <w:pPr>
+              <w:pStyle w:val="ListParagraph"/>
+            </w:pPr>
+            <w:r>
+              <w:t xml:space="preserve">    private String </w:t>
+            </w:r>
+            <w:proofErr w:type="spellStart"/>
+            <w:r>
+              <w:t>fullName</w:t>
+            </w:r>
+            <w:proofErr w:type="spellEnd"/>
+            <w:r>
+              <w:t>;</w:t>
+            </w:r>
+          </w:p>
+          <w:p>
+            <w:pPr>
+              <w:pStyle w:val="ListParagraph"/>
+            </w:pPr>
+            <w:r>
+              <w:t xml:space="preserve">    </w:t>
+            </w:r>
+            <w:r>
+              <w:t>@</w:t>
+            </w:r>
+            <w:proofErr w:type="spellStart"/>
+            <w:r>
+              <w:t>NotBlank</w:t>
+            </w:r>
+            <w:proofErr w:type="spellEnd"/>
+            <w:r>
+              <w:t>(message = "'</w:t>
+            </w:r>
+            <w:proofErr w:type="spellStart"/>
+            <w:r>
+              <w:t>accName</w:t>
+            </w:r>
+            <w:proofErr w:type="spellEnd"/>
+            <w:r>
+              <w:t>' must not be blank")</w:t>
+            </w:r>
+          </w:p>
+          <w:p>
+            <w:pPr>
+              <w:pStyle w:val="ListParagraph"/>
+            </w:pPr>
+            <w:r>
+              <w:t xml:space="preserve">    private String </w:t>
+            </w:r>
+            <w:proofErr w:type="spellStart"/>
+            <w:r>
+              <w:t>accName</w:t>
+            </w:r>
+            <w:proofErr w:type="spellEnd"/>
+            <w:r>
+              <w:t>;</w:t>
+            </w:r>
+          </w:p>
+          <w:p>
+            <w:pPr>
+              <w:pStyle w:val="ListParagraph"/>
+            </w:pPr>
+            <w:r>
+              <w:t xml:space="preserve">    </w:t>
+            </w:r>
+          </w:p>
+          <w:p>
+            <w:pPr>
+              <w:pStyle w:val="ListParagraph"/>
+            </w:pPr>
+            <w:r>
+              <w:t xml:space="preserve">    </w:t>
+            </w:r>
+            <w:r>
+              <w:t>//@Length(min = 5)</w:t>
+            </w:r>
+          </w:p>
+          <w:p>
+            <w:pPr>
+              <w:pStyle w:val="ListParagraph"/>
+            </w:pPr>
+            <w:r>
+              <w:t xml:space="preserve">    </w:t>
+            </w:r>
+            <w:r>
+              <w:t>//@Length(max = 10)</w:t>
+            </w:r>
+          </w:p>
+          <w:p>
+            <w:pPr>
+              <w:pStyle w:val="ListParagraph"/>
+            </w:pPr>
+            <w:r>
+              <w:t xml:space="preserve">    </w:t>
+            </w:r>
+            <w:r>
+              <w:t>@Length(min = 5, max = 10, message = "'address' length must be between 5 and 10")</w:t>
+            </w:r>
+          </w:p>
+          <w:p>
+            <w:pPr>
+              <w:pStyle w:val="ListParagraph"/>
+            </w:pPr>
+            <w:r>
+              <w:t xml:space="preserve">    private String address;</w:t>
+            </w:r>
+          </w:p>
+          <w:p>
+            <w:pPr>
+              <w:pStyle w:val="ListParagraph"/>
+            </w:pPr>
+            <w:r>
+              <w:t xml:space="preserve">    private String phone;</w:t>
+            </w:r>
+          </w:p>
+          <w:p>
+            <w:r>
+              <w:t xml:space="preserve">                }</w:t>
+            </w:r>
+          </w:p>
+        </w:tc>
+      </w:tr>
+    </w:tbl>
+    <w:p/>
+    <w:p>
+      <w:r>
+        <w:rPr>
+          <w:noProof/>
+        </w:rPr>
+        <w:lastRenderedPageBreak/>
+        <w:drawing>
+          <wp:inline distT="0" distB="0" distL="0" distR="0">
+            <wp:extent cx="5939790" cy="3848735"/>
+            <wp:effectExtent l="0" t="0" r="3810" b="0"/>
+            <wp:docPr id="17" name="Picture 17"/>
+            <wp:cNvGraphicFramePr>
+              <a:graphicFrameLocks xmlns:a="http://schemas.openxmlformats.org/drawingml/2006/main" noChangeAspect="1"/>
+            </wp:cNvGraphicFramePr>
+            <a:graphic xmlns:a="http://schemas.openxmlformats.org/drawingml/2006/main">
+              <a:graphicData uri="http://schemas.openxmlformats.org/drawingml/2006/picture">
+                <pic:pic xmlns:pic="http://schemas.openxmlformats.org/drawingml/2006/picture">
+                  <pic:nvPicPr>
+                    <pic:cNvPr id="0" name="Picture 4"/>
+                    <pic:cNvPicPr>
+                      <a:picLocks noChangeAspect="1" noChangeArrowheads="1"/>
+                    </pic:cNvPicPr>
+                  </pic:nvPicPr>
+                  <pic:blipFill>
+                    <a:blip r:embed="rId23">
+                      <a:extLst>
+                        <a:ext uri="{28A0092B-C50C-407E-A947-70E740481C1C}">
+                          <a14:useLocalDpi xmlns:a14="http://schemas.microsoft.com/office/drawing/2010/main" val="0"/>
+                        </a:ext>
+                      </a:extLst>
+                    </a:blip>
+                    <a:srcRect/>
+                    <a:stretch>
+                      <a:fillRect/>
+                    </a:stretch>
+                  </pic:blipFill>
+                  <pic:spPr bwMode="auto">
+                    <a:xfrm>
+                      <a:off x="0" y="0"/>
+                      <a:ext cx="5939790" cy="3848735"/>
+                    </a:xfrm>
+                    <a:prstGeom prst="rect">
+                      <a:avLst/>
+                    </a:prstGeom>
+                    <a:noFill/>
+                    <a:ln>
+                      <a:noFill/>
+                    </a:ln>
+                  </pic:spPr>
+                </pic:pic>
+              </a:graphicData>
+            </a:graphic>
+          </wp:inline>
+        </w:drawing>
+      </w:r>
+    </w:p>
+    <w:p/>
+    <w:p/>
+    <w:p/>
+    <w:p/>
+    <w:p>
+      <w:pPr>
+        <w:pStyle w:val="ListParagraph"/>
+        <w:numPr>
+          <w:ilvl w:val="0"/>
+          <w:numId w:val="2"/>
+        </w:numPr>
+        <w:rPr>
+          <w:b/>
+          <w:i/>
+        </w:rPr>
+      </w:pPr>
+      <w:r>
+        <w:rPr>
+          <w:b/>
+          <w:i/>
+        </w:rPr>
+        <w:t xml:space="preserve">Check String </w:t>
+      </w:r>
+      <w:r>
+        <w:rPr>
+          <w:b/>
+          <w:i/>
+        </w:rPr>
+        <w:t>Pattern</w:t>
+      </w:r>
+    </w:p>
+    <w:tbl>
+      <w:tblPr>
+        <w:tblStyle w:val="TableGrid"/>
+        <w:tblW w:w="0" w:type="auto"/>
+        <w:tblInd w:w="85" w:type="dxa"/>
+        <w:tblLook w:val="04A0" w:firstRow="1" w:lastRow="0" w:firstColumn="1" w:lastColumn="0" w:noHBand="0" w:noVBand="1"/>
+      </w:tblPr>
+      <w:tblGrid>
+        <w:gridCol w:w="4230"/>
+        <w:gridCol w:w="4590"/>
+      </w:tblGrid>
+      <w:tr>
+        <w:tc>
+          <w:tcPr>
+            <w:tcW w:w="4230" w:type="dxa"/>
+          </w:tcPr>
+          <w:p>
+            <w:r>
+              <w:t>@Pattern(</w:t>
+            </w:r>
+            <w:proofErr w:type="spellStart"/>
+            <w:r>
+              <w:t>regexp</w:t>
+            </w:r>
+            <w:proofErr w:type="spellEnd"/>
+            <w:r>
+              <w:t>="(^$|[0-9]{10})")</w:t>
+            </w:r>
+          </w:p>
+        </w:tc>
+        <w:tc>
+          <w:tcPr>
+            <w:tcW w:w="4590" w:type="dxa"/>
+          </w:tcPr>
+          <w:p>
+            <w:pPr>
+              <w:pStyle w:val="ListParagraph"/>
+              <w:ind w:left="0"/>
+            </w:pPr>
+            <w:r>
+              <w:t>Default message: [</w:t>
+            </w:r>
+            <w:r>
+              <w:rPr>
+                <w:color w:val="FF0000"/>
+              </w:rPr>
+              <w:t>must match "(^$|[0-9]{10})"</w:t>
+            </w:r>
+            <w:r>
+              <w:t>]</w:t>
+            </w:r>
+          </w:p>
+        </w:tc>
+      </w:tr>
+      <w:tr>
+        <w:trPr>
+          <w:trHeight w:val="611"/>
+        </w:trPr>
+        <w:tc>
+          <w:tcPr>
+            <w:tcW w:w="4230" w:type="dxa"/>
+          </w:tcPr>
+          <w:p>
+            <w:r>
+              <w:t>@Pattern(</w:t>
+            </w:r>
+            <w:proofErr w:type="spellStart"/>
+            <w:r>
+              <w:t>regexp</w:t>
+            </w:r>
+            <w:proofErr w:type="spellEnd"/>
+            <w:r>
+              <w:t>="(^$|[0-9]{10})", message = "'phone' must be 10 digits")</w:t>
+            </w:r>
+          </w:p>
+        </w:tc>
+        <w:tc>
+          <w:tcPr>
+            <w:tcW w:w="4590" w:type="dxa"/>
+          </w:tcPr>
+          <w:p>
+            <w:pPr>
+              <w:pStyle w:val="ListParagraph"/>
+              <w:ind w:left="0"/>
+            </w:pPr>
+            <w:r>
+              <w:t>Custom message</w:t>
+            </w:r>
+          </w:p>
+        </w:tc>
+      </w:tr>
+    </w:tbl>
+    <w:p>
+      <w:pPr>
+        <w:pStyle w:val="ListParagraph"/>
+        <w:ind w:left="90"/>
+        <w:rPr>
+          <w:b/>
+        </w:rPr>
+      </w:pPr>
+    </w:p>
+    <w:p>
+      <w:pPr>
+        <w:pStyle w:val="ListParagraph"/>
+        <w:ind w:left="90"/>
+      </w:pPr>
+      <w:proofErr w:type="spellStart"/>
+      <w:r>
+        <w:rPr>
+          <w:b/>
+        </w:rPr>
+        <w:t>Lưu</w:t>
+      </w:r>
+      <w:proofErr w:type="spellEnd"/>
+      <w:r>
+        <w:rPr>
+          <w:b/>
+        </w:rPr>
+        <w:t xml:space="preserve"> ý:</w:t>
+      </w:r>
+      <w:r>
+        <w:rPr>
+          <w:b/>
+        </w:rPr>
+        <w:t xml:space="preserve"> </w:t>
+      </w:r>
+      <w:r>
+        <w:rPr>
+          <w:b/>
+        </w:rPr>
+        <w:t xml:space="preserve"> </w:t>
+      </w:r>
+      <w:r>
+        <w:t xml:space="preserve">Java </w:t>
+      </w:r>
+      <w:proofErr w:type="spellStart"/>
+      <w:r>
+        <w:t>có</w:t>
+      </w:r>
+      <w:proofErr w:type="spellEnd"/>
+      <w:r>
+        <w:t xml:space="preserve"> </w:t>
+      </w:r>
+      <w:proofErr w:type="spellStart"/>
+      <w:r>
+        <w:t>hỗ</w:t>
+      </w:r>
+      <w:proofErr w:type="spellEnd"/>
+      <w:r>
+        <w:t xml:space="preserve"> </w:t>
+      </w:r>
+      <w:proofErr w:type="spellStart"/>
+      <w:r>
+        <w:t>trợ</w:t>
+      </w:r>
+      <w:proofErr w:type="spellEnd"/>
+      <w:r>
+        <w:t xml:space="preserve"> annotation </w:t>
+      </w:r>
+      <w:proofErr w:type="spellStart"/>
+      <w:r>
+        <w:t>cho</w:t>
+      </w:r>
+      <w:proofErr w:type="spellEnd"/>
+      <w:r>
+        <w:t xml:space="preserve"> Email format </w:t>
+      </w:r>
+      <w:proofErr w:type="spellStart"/>
+      <w:r>
+        <w:t>chuẩn</w:t>
+      </w:r>
+      <w:proofErr w:type="spellEnd"/>
+      <w:r>
+        <w:t xml:space="preserve">: </w:t>
+      </w:r>
+      <w:r>
+        <w:rPr>
+          <w:color w:val="FF0000"/>
+        </w:rPr>
+        <w:t>@Email</w:t>
+      </w:r>
+      <w:r>
+        <w:t xml:space="preserve"> </w:t>
+      </w:r>
+    </w:p>
+    <w:p>
+      <w:r>
+        <w:t>EmployeeSearchRequest.java</w:t>
+      </w:r>
+    </w:p>
+    <w:tbl>
+      <w:tblPr>
+        <w:tblStyle w:val="TableGrid"/>
+        <w:tblW w:w="0" w:type="auto"/>
+        <w:tblLook w:val="04A0" w:firstRow="1" w:lastRow="0" w:firstColumn="1" w:lastColumn="0" w:noHBand="0" w:noVBand="1"/>
+      </w:tblPr>
+      <w:tblGrid>
+        <w:gridCol w:w="9350"/>
+      </w:tblGrid>
+      <w:tr>
+        <w:tc>
+          <w:tcPr>
+            <w:tcW w:w="9350" w:type="dxa"/>
+          </w:tcPr>
+          <w:p>
+            <w:pPr>
+              <w:pStyle w:val="ListParagraph"/>
+            </w:pPr>
+            <w:r>
+              <w:t>@Data</w:t>
+            </w:r>
+          </w:p>
+          <w:p>
+            <w:pPr>
+              <w:pStyle w:val="ListParagraph"/>
+            </w:pPr>
+            <w:r>
+              <w:t xml:space="preserve">public class </w:t>
+            </w:r>
+            <w:proofErr w:type="spellStart"/>
+            <w:r>
+              <w:t>EmployeeSearchRequest</w:t>
+            </w:r>
+            <w:proofErr w:type="spellEnd"/>
+            <w:r>
+              <w:t xml:space="preserve"> {</w:t>
+            </w:r>
+          </w:p>
+          <w:p>
+            <w:pPr>
+              <w:pStyle w:val="ListParagraph"/>
+            </w:pPr>
+          </w:p>
+          <w:p>
+            <w:pPr>
+              <w:pStyle w:val="ListParagraph"/>
+            </w:pPr>
+            <w:r>
+              <w:t xml:space="preserve">    @</w:t>
+            </w:r>
+            <w:proofErr w:type="spellStart"/>
+            <w:r>
+              <w:t>NotNull</w:t>
+            </w:r>
+            <w:proofErr w:type="spellEnd"/>
+            <w:r>
+              <w:t>(message = "'</w:t>
+            </w:r>
+            <w:proofErr w:type="spellStart"/>
+            <w:r>
+              <w:t>fullName</w:t>
+            </w:r>
+            <w:proofErr w:type="spellEnd"/>
+            <w:r>
+              <w:t>' must not be null")</w:t>
+            </w:r>
+          </w:p>
+          <w:p>
+            <w:pPr>
+              <w:pStyle w:val="ListParagraph"/>
+            </w:pPr>
+            <w:r>
+              <w:t xml:space="preserve">    private String </w:t>
+            </w:r>
+            <w:proofErr w:type="spellStart"/>
+            <w:r>
+              <w:t>fullName</w:t>
+            </w:r>
+            <w:proofErr w:type="spellEnd"/>
+            <w:r>
+              <w:t>;</w:t>
+            </w:r>
+          </w:p>
+          <w:p>
+            <w:pPr>
+              <w:pStyle w:val="ListParagraph"/>
+            </w:pPr>
+            <w:r>
+              <w:t xml:space="preserve">    </w:t>
+            </w:r>
+            <w:r>
+              <w:t>@</w:t>
+            </w:r>
+            <w:proofErr w:type="spellStart"/>
+            <w:r>
+              <w:t>NotBlank</w:t>
+            </w:r>
+            <w:proofErr w:type="spellEnd"/>
+            <w:r>
+              <w:t>(message = "'</w:t>
+            </w:r>
+            <w:proofErr w:type="spellStart"/>
+            <w:r>
+              <w:t>accName</w:t>
+            </w:r>
+            <w:proofErr w:type="spellEnd"/>
+            <w:r>
+              <w:t>' must not be blank")</w:t>
+            </w:r>
+          </w:p>
+          <w:p>
+            <w:pPr>
+              <w:pStyle w:val="ListParagraph"/>
+            </w:pPr>
+            <w:r>
+              <w:t xml:space="preserve">    private String </w:t>
+            </w:r>
+            <w:proofErr w:type="spellStart"/>
+            <w:r>
+              <w:t>accName</w:t>
+            </w:r>
+            <w:proofErr w:type="spellEnd"/>
+            <w:r>
+              <w:t>;</w:t>
+            </w:r>
+          </w:p>
+          <w:p>
+            <w:pPr>
+              <w:pStyle w:val="ListParagraph"/>
+            </w:pPr>
+            <w:r>
+              <w:t xml:space="preserve">    //@Length(min = 5)</w:t>
+            </w:r>
+          </w:p>
+          <w:p>
+            <w:pPr>
+              <w:pStyle w:val="ListParagraph"/>
+            </w:pPr>
+            <w:r>
+              <w:lastRenderedPageBreak/>
+              <w:t xml:space="preserve">    //@Length(max = 10)</w:t>
+            </w:r>
+          </w:p>
+          <w:p>
+            <w:pPr>
+              <w:pStyle w:val="ListParagraph"/>
+            </w:pPr>
+            <w:r>
+              <w:t xml:space="preserve">    </w:t>
+            </w:r>
+            <w:r>
+              <w:t>@Length(min = 5, max = 10, message = "'address' length must be between 5 and 10")</w:t>
+            </w:r>
+          </w:p>
+          <w:p>
+            <w:pPr>
+              <w:pStyle w:val="ListParagraph"/>
+            </w:pPr>
+            <w:r>
+              <w:t xml:space="preserve">    private String address;</w:t>
+            </w:r>
+          </w:p>
+          <w:p>
+            <w:pPr>
+              <w:pStyle w:val="ListParagraph"/>
+            </w:pPr>
+          </w:p>
+          <w:p>
+            <w:pPr>
+              <w:pStyle w:val="ListParagraph"/>
+            </w:pPr>
+            <w:r>
+              <w:t xml:space="preserve">    </w:t>
+            </w:r>
+            <w:r>
+              <w:t>@Pattern(</w:t>
+            </w:r>
+            <w:proofErr w:type="spellStart"/>
+            <w:r>
+              <w:t>regexp</w:t>
+            </w:r>
+            <w:proofErr w:type="spellEnd"/>
+            <w:r>
+              <w:t>="(^$|[0-9]{10})", message = "'phone' must be 10 digits")</w:t>
+            </w:r>
+          </w:p>
+          <w:p>
+            <w:pPr>
+              <w:pStyle w:val="ListParagraph"/>
+            </w:pPr>
+            <w:r>
+              <w:t xml:space="preserve">    private String phone;</w:t>
+            </w:r>
+          </w:p>
+          <w:p>
+            <w:r>
+              <w:t xml:space="preserve">                }</w:t>
+            </w:r>
+          </w:p>
+        </w:tc>
+      </w:tr>
+    </w:tbl>
+    <w:p/>
+    <w:p>
+      <w:r>
+        <w:rPr>
+          <w:noProof/>
+        </w:rPr>
+        <w:drawing>
+          <wp:inline distT="0" distB="0" distL="0" distR="0">
+            <wp:extent cx="5939790" cy="3808730"/>
+            <wp:effectExtent l="0" t="0" r="3810" b="1270"/>
+            <wp:docPr id="18" name="Picture 18"/>
+            <wp:cNvGraphicFramePr>
+              <a:graphicFrameLocks xmlns:a="http://schemas.openxmlformats.org/drawingml/2006/main" noChangeAspect="1"/>
+            </wp:cNvGraphicFramePr>
+            <a:graphic xmlns:a="http://schemas.openxmlformats.org/drawingml/2006/main">
+              <a:graphicData uri="http://schemas.openxmlformats.org/drawingml/2006/picture">
+                <pic:pic xmlns:pic="http://schemas.openxmlformats.org/drawingml/2006/picture">
+                  <pic:nvPicPr>
+                    <pic:cNvPr id="0" name="Picture 5"/>
+                    <pic:cNvPicPr>
+                      <a:picLocks noChangeAspect="1" noChangeArrowheads="1"/>
+                    </pic:cNvPicPr>
+                  </pic:nvPicPr>
+                  <pic:blipFill>
+                    <a:blip r:embed="rId24">
+                      <a:extLst>
+                        <a:ext uri="{28A0092B-C50C-407E-A947-70E740481C1C}">
+                          <a14:useLocalDpi xmlns:a14="http://schemas.microsoft.com/office/drawing/2010/main" val="0"/>
+                        </a:ext>
+                      </a:extLst>
+                    </a:blip>
+                    <a:srcRect/>
+                    <a:stretch>
+                      <a:fillRect/>
+                    </a:stretch>
+                  </pic:blipFill>
+                  <pic:spPr bwMode="auto">
+                    <a:xfrm>
+                      <a:off x="0" y="0"/>
+                      <a:ext cx="5939790" cy="3808730"/>
+                    </a:xfrm>
+                    <a:prstGeom prst="rect">
+                      <a:avLst/>
+                    </a:prstGeom>
+                    <a:noFill/>
+                    <a:ln>
+                      <a:noFill/>
+                    </a:ln>
+                  </pic:spPr>
+                </pic:pic>
+              </a:graphicData>
+            </a:graphic>
+          </wp:inline>
+        </w:drawing>
+      </w:r>
+    </w:p>
+    <w:p/>
+    <w:p/>
+    <w:p>
+      <w:pPr>
+        <w:ind w:left="720" w:hanging="720"/>
+      </w:pPr>
       <w:r>
         <w:t>To be continue …</w:t>
       </w:r>
@@ -9453,6 +12740,56 @@
     </w:sectPr>
   </w:body>
 </w:document>
+</file>
+
+<file path=word/endnotes.xml><?xml version="1.0" encoding="utf-8"?>
+<w:endnotes xmlns:wpc="http://schemas.microsoft.com/office/word/2010/wordprocessingCanvas" xmlns:mc="http://schemas.openxmlformats.org/markup-compatibility/2006" xmlns:o="urn:schemas-microsoft-com:office:office" xmlns:r="http://schemas.openxmlformats.org/officeDocument/2006/relationships" xmlns:m="http://schemas.openxmlformats.org/officeDocument/2006/math" xmlns:v="urn:schemas-microsoft-com:vml" xmlns:wp14="http://schemas.microsoft.com/office/word/2010/wordprocessingDrawing" xmlns:wp="http://schemas.openxmlformats.org/drawingml/2006/wordprocessingDrawing" xmlns:w10="urn:schemas-microsoft-com:office:word" xmlns:w="http://schemas.openxmlformats.org/wordprocessingml/2006/main" xmlns:w14="http://schemas.microsoft.com/office/word/2010/wordml" xmlns:w15="http://schemas.microsoft.com/office/word/2012/wordml" xmlns:wpg="http://schemas.microsoft.com/office/word/2010/wordprocessingGroup" xmlns:wpi="http://schemas.microsoft.com/office/word/2010/wordprocessingInk" xmlns:wne="http://schemas.microsoft.com/office/word/2006/wordml" xmlns:wps="http://schemas.microsoft.com/office/word/2010/wordprocessingShape" mc:Ignorable="w14 w15 wp14">
+  <w:endnote w:type="separator" w:id="-1">
+    <w:p>
+      <w:pPr>
+        <w:spacing w:after="0" w:line="240" w:lineRule="auto"/>
+      </w:pPr>
+      <w:r>
+        <w:separator/>
+      </w:r>
+    </w:p>
+  </w:endnote>
+  <w:endnote w:type="continuationSeparator" w:id="0">
+    <w:p>
+      <w:pPr>
+        <w:spacing w:after="0" w:line="240" w:lineRule="auto"/>
+      </w:pPr>
+      <w:r>
+        <w:continuationSeparator/>
+      </w:r>
+    </w:p>
+  </w:endnote>
+</w:endnotes>
+</file>
+
+<file path=word/footnotes.xml><?xml version="1.0" encoding="utf-8"?>
+<w:footnotes xmlns:wpc="http://schemas.microsoft.com/office/word/2010/wordprocessingCanvas" xmlns:mc="http://schemas.openxmlformats.org/markup-compatibility/2006" xmlns:o="urn:schemas-microsoft-com:office:office" xmlns:r="http://schemas.openxmlformats.org/officeDocument/2006/relationships" xmlns:m="http://schemas.openxmlformats.org/officeDocument/2006/math" xmlns:v="urn:schemas-microsoft-com:vml" xmlns:wp14="http://schemas.microsoft.com/office/word/2010/wordprocessingDrawing" xmlns:wp="http://schemas.openxmlformats.org/drawingml/2006/wordprocessingDrawing" xmlns:w10="urn:schemas-microsoft-com:office:word" xmlns:w="http://schemas.openxmlformats.org/wordprocessingml/2006/main" xmlns:w14="http://schemas.microsoft.com/office/word/2010/wordml" xmlns:w15="http://schemas.microsoft.com/office/word/2012/wordml" xmlns:wpg="http://schemas.microsoft.com/office/word/2010/wordprocessingGroup" xmlns:wpi="http://schemas.microsoft.com/office/word/2010/wordprocessingInk" xmlns:wne="http://schemas.microsoft.com/office/word/2006/wordml" xmlns:wps="http://schemas.microsoft.com/office/word/2010/wordprocessingShape" mc:Ignorable="w14 w15 wp14">
+  <w:footnote w:type="separator" w:id="-1">
+    <w:p>
+      <w:pPr>
+        <w:spacing w:after="0" w:line="240" w:lineRule="auto"/>
+      </w:pPr>
+      <w:r>
+        <w:separator/>
+      </w:r>
+    </w:p>
+  </w:footnote>
+  <w:footnote w:type="continuationSeparator" w:id="0">
+    <w:p>
+      <w:pPr>
+        <w:spacing w:after="0" w:line="240" w:lineRule="auto"/>
+      </w:pPr>
+      <w:r>
+        <w:continuationSeparator/>
+      </w:r>
+    </w:p>
+  </w:footnote>
+</w:footnotes>
 </file>
 
 <file path=word/numbering.xml><?xml version="1.0" encoding="utf-8"?>
@@ -10589,6 +13926,50 @@
       </w:tblCellMar>
     </w:tblPr>
   </w:style>
+  <w:style w:type="paragraph" w:styleId="Header">
+    <w:name w:val="header"/>
+    <w:basedOn w:val="Normal"/>
+    <w:link w:val="HeaderChar"/>
+    <w:uiPriority w:val="99"/>
+    <w:unhideWhenUsed/>
+    <w:rsid w:val="00986C26"/>
+    <w:pPr>
+      <w:tabs>
+        <w:tab w:val="center" w:pos="4680"/>
+        <w:tab w:val="right" w:pos="9360"/>
+      </w:tabs>
+      <w:spacing w:after="0" w:line="240" w:lineRule="auto"/>
+    </w:pPr>
+  </w:style>
+  <w:style w:type="character" w:customStyle="1" w:styleId="HeaderChar">
+    <w:name w:val="Header Char"/>
+    <w:basedOn w:val="DefaultParagraphFont"/>
+    <w:link w:val="Header"/>
+    <w:uiPriority w:val="99"/>
+    <w:rsid w:val="00986C26"/>
+  </w:style>
+  <w:style w:type="paragraph" w:styleId="Footer">
+    <w:name w:val="footer"/>
+    <w:basedOn w:val="Normal"/>
+    <w:link w:val="FooterChar"/>
+    <w:uiPriority w:val="99"/>
+    <w:unhideWhenUsed/>
+    <w:rsid w:val="00986C26"/>
+    <w:pPr>
+      <w:tabs>
+        <w:tab w:val="center" w:pos="4680"/>
+        <w:tab w:val="right" w:pos="9360"/>
+      </w:tabs>
+      <w:spacing w:after="0" w:line="240" w:lineRule="auto"/>
+    </w:pPr>
+  </w:style>
+  <w:style w:type="character" w:customStyle="1" w:styleId="FooterChar">
+    <w:name w:val="Footer Char"/>
+    <w:basedOn w:val="DefaultParagraphFont"/>
+    <w:link w:val="Footer"/>
+    <w:uiPriority w:val="99"/>
+    <w:rsid w:val="00986C26"/>
+  </w:style>
 </w:styles>
 </file>
 

</xml_diff>